<commit_message>
Começo do TCC e Casos de Uso alterados (ainda tem mais pra alterar!!)
</commit_message>
<xml_diff>
--- a/Projeto Final/Descrição de Caso de Uso.docx
+++ b/Projeto Final/Descrição de Caso de Uso.docx
@@ -1,12 +1,40 @@
 
 <file path=word/document.xml><?xml version="1.0" encoding="utf-8"?>
-<w:document xmlns:wpc="http://schemas.microsoft.com/office/word/2010/wordprocessingCanvas" xmlns:mc="http://schemas.openxmlformats.org/markup-compatibility/2006" xmlns:o="urn:schemas-microsoft-com:office:office" xmlns:r="http://schemas.openxmlformats.org/officeDocument/2006/relationships" xmlns:m="http://schemas.openxmlformats.org/officeDocument/2006/math" xmlns:v="urn:schemas-microsoft-com:vml" xmlns:wp14="http://schemas.microsoft.com/office/word/2010/wordprocessingDrawing" xmlns:wp="http://schemas.openxmlformats.org/drawingml/2006/wordprocessingDrawing" xmlns:w10="urn:schemas-microsoft-com:office:word" xmlns:w="http://schemas.openxmlformats.org/wordprocessingml/2006/main" xmlns:w14="http://schemas.microsoft.com/office/word/2010/wordml" xmlns:w15="http://schemas.microsoft.com/office/word/2012/wordml" xmlns:wpg="http://schemas.microsoft.com/office/word/2010/wordprocessingGroup" xmlns:wpi="http://schemas.microsoft.com/office/word/2010/wordprocessingInk" xmlns:wne="http://schemas.microsoft.com/office/word/2006/wordml" xmlns:wps="http://schemas.microsoft.com/office/word/2010/wordprocessingShape" mc:Ignorable="w14 w15 wp14">
+<w:document xmlns:wpc="http://schemas.microsoft.com/office/word/2010/wordprocessingCanvas" xmlns:cx="http://schemas.microsoft.com/office/drawing/2014/chartex" xmlns:cx1="http://schemas.microsoft.com/office/drawing/2015/9/8/chartex" xmlns:cx2="http://schemas.microsoft.com/office/drawing/2015/10/21/chartex" xmlns:cx3="http://schemas.microsoft.com/office/drawing/2016/5/9/chartex" xmlns:cx4="http://schemas.microsoft.com/office/drawing/2016/5/10/chartex" xmlns:cx5="http://schemas.microsoft.com/office/drawing/2016/5/11/chartex" xmlns:cx6="http://schemas.microsoft.com/office/drawing/2016/5/12/chartex" xmlns:cx7="http://schemas.microsoft.com/office/drawing/2016/5/13/chartex" xmlns:cx8="http://schemas.microsoft.com/office/drawing/2016/5/14/chartex" xmlns:mc="http://schemas.openxmlformats.org/markup-compatibility/2006" xmlns:aink="http://schemas.microsoft.com/office/drawing/2016/ink" xmlns:am3d="http://schemas.microsoft.com/office/drawing/2017/model3d" xmlns:o="urn:schemas-microsoft-com:office:office" xmlns:r="http://schemas.openxmlformats.org/officeDocument/2006/relationships" xmlns:m="http://schemas.openxmlformats.org/officeDocument/2006/math" xmlns:v="urn:schemas-microsoft-com:vml" xmlns:wp14="http://schemas.microsoft.com/office/word/2010/wordprocessingDrawing" xmlns:wp="http://schemas.openxmlformats.org/drawingml/2006/wordprocessingDrawing" xmlns:w10="urn:schemas-microsoft-com:office:word" xmlns:w="http://schemas.openxmlformats.org/wordprocessingml/2006/main" xmlns:w14="http://schemas.microsoft.com/office/word/2010/wordml" xmlns:w15="http://schemas.microsoft.com/office/word/2012/wordml" xmlns:w16cid="http://schemas.microsoft.com/office/word/2016/wordml/cid" xmlns:w16se="http://schemas.microsoft.com/office/word/2015/wordml/symex" xmlns:wpg="http://schemas.microsoft.com/office/word/2010/wordprocessingGroup" xmlns:wpi="http://schemas.microsoft.com/office/word/2010/wordprocessingInk" xmlns:wne="http://schemas.microsoft.com/office/word/2006/wordml" xmlns:wps="http://schemas.microsoft.com/office/word/2010/wordprocessingShape" mc:Ignorable="w14 w15 w16se w16cid wp14">
   <w:body>
     <w:p>
       <w:pPr>
         <w:spacing w:after="0" w:line="240" w:lineRule="auto"/>
         <w:rPr>
           <w:rFonts w:ascii="Arial" w:hAnsi="Arial" w:cs="Arial"/>
+          <w:b/>
+          <w:sz w:val="44"/>
+        </w:rPr>
+      </w:pPr>
+      <w:r>
+        <w:rPr>
+          <w:rFonts w:ascii="Arial" w:hAnsi="Arial" w:cs="Arial"/>
+          <w:b/>
+          <w:sz w:val="44"/>
+        </w:rPr>
+        <w:t>TEM QUE EDITAR!!!!!!!!</w:t>
+      </w:r>
+    </w:p>
+    <w:p>
+      <w:pPr>
+        <w:spacing w:after="0" w:line="240" w:lineRule="auto"/>
+        <w:rPr>
+          <w:rFonts w:ascii="Arial" w:hAnsi="Arial" w:cs="Arial"/>
+          <w:b/>
+          <w:sz w:val="24"/>
+        </w:rPr>
+      </w:pPr>
+    </w:p>
+    <w:p>
+      <w:pPr>
+        <w:spacing w:after="0" w:line="240" w:lineRule="auto"/>
+        <w:rPr>
+          <w:rFonts w:ascii="Arial" w:hAnsi="Arial" w:cs="Arial"/>
           <w:sz w:val="24"/>
         </w:rPr>
       </w:pPr>
@@ -65,6 +93,8 @@
         </w:rPr>
         <w:t>Paciente</w:t>
       </w:r>
+      <w:bookmarkStart w:id="0" w:name="_GoBack"/>
+      <w:bookmarkEnd w:id="0"/>
     </w:p>
     <w:p>
       <w:pPr>
@@ -173,7 +203,21 @@
           <w:rFonts w:ascii="Arial" w:hAnsi="Arial" w:cs="Arial"/>
           <w:sz w:val="24"/>
         </w:rPr>
-        <w:t>O Paciente seleciona a opção “Cadastro” na tela inicial</w:t>
+        <w:t>O Paciente seleciona a opção “Cadastr</w:t>
+      </w:r>
+      <w:r>
+        <w:rPr>
+          <w:rFonts w:ascii="Arial" w:hAnsi="Arial" w:cs="Arial"/>
+          <w:sz w:val="24"/>
+        </w:rPr>
+        <w:t>e-se!</w:t>
+      </w:r>
+      <w:r>
+        <w:rPr>
+          <w:rFonts w:ascii="Arial" w:hAnsi="Arial" w:cs="Arial"/>
+          <w:sz w:val="24"/>
+        </w:rPr>
+        <w:t>” na tela inicial</w:t>
       </w:r>
       <w:r>
         <w:rPr>
@@ -612,17 +656,8 @@
           <w:rFonts w:ascii="Arial" w:hAnsi="Arial" w:cs="Arial"/>
           <w:sz w:val="24"/>
         </w:rPr>
-        <w:t xml:space="preserve">Fazer </w:t>
-      </w:r>
-      <w:proofErr w:type="spellStart"/>
-      <w:r>
-        <w:rPr>
-          <w:rFonts w:ascii="Arial" w:hAnsi="Arial" w:cs="Arial"/>
-          <w:sz w:val="24"/>
-        </w:rPr>
-        <w:t>Login</w:t>
-      </w:r>
-      <w:proofErr w:type="spellEnd"/>
+        <w:t>Fazer Login</w:t>
+      </w:r>
     </w:p>
     <w:p>
       <w:pPr>
@@ -676,23 +711,7 @@
           <w:rFonts w:ascii="Arial" w:hAnsi="Arial" w:cs="Arial"/>
           <w:sz w:val="24"/>
         </w:rPr>
-        <w:t xml:space="preserve">é feito o </w:t>
-      </w:r>
-      <w:proofErr w:type="spellStart"/>
-      <w:r>
-        <w:rPr>
-          <w:rFonts w:ascii="Arial" w:hAnsi="Arial" w:cs="Arial"/>
-          <w:sz w:val="24"/>
-        </w:rPr>
-        <w:t>login</w:t>
-      </w:r>
-      <w:proofErr w:type="spellEnd"/>
-      <w:r>
-        <w:rPr>
-          <w:rFonts w:ascii="Arial" w:hAnsi="Arial" w:cs="Arial"/>
-          <w:sz w:val="24"/>
-        </w:rPr>
-        <w:t xml:space="preserve"> do Paciente</w:t>
+        <w:t>é feito o login do Paciente</w:t>
       </w:r>
     </w:p>
     <w:p>
@@ -752,7 +771,6 @@
         </w:rPr>
         <w:t>O Paciente seleciona a opção “</w:t>
       </w:r>
-      <w:proofErr w:type="spellStart"/>
       <w:r>
         <w:rPr>
           <w:rFonts w:ascii="Arial" w:hAnsi="Arial" w:cs="Arial"/>
@@ -760,7 +778,6 @@
         </w:rPr>
         <w:t>Login</w:t>
       </w:r>
-      <w:proofErr w:type="spellEnd"/>
       <w:r>
         <w:rPr>
           <w:rFonts w:ascii="Arial" w:hAnsi="Arial" w:cs="Arial"/>
@@ -810,7 +827,6 @@
         </w:rPr>
         <w:t xml:space="preserve">O Paciente insere suas informações necessárias para o </w:t>
       </w:r>
-      <w:proofErr w:type="spellStart"/>
       <w:r>
         <w:rPr>
           <w:rFonts w:ascii="Arial" w:hAnsi="Arial" w:cs="Arial"/>
@@ -818,7 +834,6 @@
         </w:rPr>
         <w:t>login</w:t>
       </w:r>
-      <w:proofErr w:type="spellEnd"/>
       <w:r>
         <w:rPr>
           <w:rFonts w:ascii="Arial" w:hAnsi="Arial" w:cs="Arial"/>
@@ -970,7 +985,121 @@
           <w:rFonts w:ascii="Arial" w:hAnsi="Arial" w:cs="Arial"/>
           <w:sz w:val="24"/>
         </w:rPr>
-        <w:t xml:space="preserve">      []1.1.    O Paciente desiste de realizar o </w:t>
+        <w:t xml:space="preserve">      []1.1.    O Paciente desiste de realizar o login;</w:t>
+      </w:r>
+    </w:p>
+    <w:p>
+      <w:pPr>
+        <w:spacing w:after="0" w:line="240" w:lineRule="auto"/>
+        <w:rPr>
+          <w:rFonts w:ascii="Arial" w:hAnsi="Arial" w:cs="Arial"/>
+          <w:sz w:val="24"/>
+        </w:rPr>
+      </w:pPr>
+      <w:r>
+        <w:rPr>
+          <w:rFonts w:ascii="Arial" w:hAnsi="Arial" w:cs="Arial"/>
+          <w:sz w:val="24"/>
+        </w:rPr>
+        <w:lastRenderedPageBreak/>
+        <w:t xml:space="preserve">      []1.2.    Caso de Uso retorna ao passo 4 do fluxo principal;</w:t>
+      </w:r>
+    </w:p>
+    <w:p>
+      <w:pPr>
+        <w:spacing w:after="0" w:line="240" w:lineRule="auto"/>
+        <w:rPr>
+          <w:rFonts w:ascii="Arial" w:hAnsi="Arial" w:cs="Arial"/>
+          <w:sz w:val="24"/>
+        </w:rPr>
+      </w:pPr>
+      <w:r>
+        <w:rPr>
+          <w:rFonts w:ascii="Arial" w:hAnsi="Arial" w:cs="Arial"/>
+          <w:sz w:val="24"/>
+        </w:rPr>
+        <w:t xml:space="preserve">      [4]1.1.  O Paciente é impossibilitado de finalizar login e o Sistema exibe mensagem de erro;</w:t>
+      </w:r>
+    </w:p>
+    <w:p>
+      <w:pPr>
+        <w:spacing w:after="0" w:line="240" w:lineRule="auto"/>
+        <w:rPr>
+          <w:rFonts w:ascii="Arial" w:hAnsi="Arial" w:cs="Arial"/>
+          <w:sz w:val="24"/>
+        </w:rPr>
+      </w:pPr>
+      <w:r>
+        <w:rPr>
+          <w:rFonts w:ascii="Arial" w:hAnsi="Arial" w:cs="Arial"/>
+          <w:sz w:val="24"/>
+        </w:rPr>
+        <w:t xml:space="preserve">      [4]1.2.  Caso de Uso retorna ao passo 2 do fluxo principal.</w:t>
+      </w:r>
+    </w:p>
+    <w:p>
+      <w:pPr>
+        <w:spacing w:after="0" w:line="240" w:lineRule="auto"/>
+        <w:rPr>
+          <w:rFonts w:ascii="Arial" w:hAnsi="Arial" w:cs="Arial"/>
+          <w:sz w:val="24"/>
+        </w:rPr>
+      </w:pPr>
+    </w:p>
+    <w:p>
+      <w:pPr>
+        <w:spacing w:after="0" w:line="240" w:lineRule="auto"/>
+        <w:rPr>
+          <w:rFonts w:ascii="Arial" w:hAnsi="Arial" w:cs="Arial"/>
+          <w:sz w:val="24"/>
+        </w:rPr>
+      </w:pPr>
+      <w:r>
+        <w:rPr>
+          <w:rFonts w:ascii="Arial" w:hAnsi="Arial" w:cs="Arial"/>
+          <w:b/>
+          <w:sz w:val="24"/>
+        </w:rPr>
+        <w:t>Pré-condições:</w:t>
+      </w:r>
+      <w:r>
+        <w:rPr>
+          <w:rFonts w:ascii="Arial" w:hAnsi="Arial" w:cs="Arial"/>
+          <w:b/>
+          <w:sz w:val="24"/>
+        </w:rPr>
+        <w:t xml:space="preserve"> </w:t>
+      </w:r>
+      <w:r>
+        <w:rPr>
+          <w:rFonts w:ascii="Arial" w:hAnsi="Arial" w:cs="Arial"/>
+          <w:sz w:val="24"/>
+        </w:rPr>
+        <w:t>Paciente cadastrado no sistema</w:t>
+      </w:r>
+    </w:p>
+    <w:p>
+      <w:pPr>
+        <w:spacing w:after="0" w:line="240" w:lineRule="auto"/>
+        <w:rPr>
+          <w:rFonts w:ascii="Arial" w:hAnsi="Arial" w:cs="Arial"/>
+          <w:sz w:val="24"/>
+        </w:rPr>
+      </w:pPr>
+      <w:r>
+        <w:rPr>
+          <w:rFonts w:ascii="Arial" w:hAnsi="Arial" w:cs="Arial"/>
+          <w:b/>
+          <w:sz w:val="24"/>
+        </w:rPr>
+        <w:t xml:space="preserve">Pós-condições: </w:t>
+      </w:r>
+      <w:r>
+        <w:rPr>
+          <w:rFonts w:ascii="Arial" w:hAnsi="Arial" w:cs="Arial"/>
+          <w:sz w:val="24"/>
+        </w:rPr>
+        <w:t xml:space="preserve">Paciente </w:t>
       </w:r>
       <w:proofErr w:type="spellStart"/>
       <w:r>
@@ -978,7 +1107,7 @@
           <w:rFonts w:ascii="Arial" w:hAnsi="Arial" w:cs="Arial"/>
           <w:sz w:val="24"/>
         </w:rPr>
-        <w:t>login</w:t>
+        <w:t>logado</w:t>
       </w:r>
       <w:proofErr w:type="spellEnd"/>
       <w:r>
@@ -986,152 +1115,6 @@
           <w:rFonts w:ascii="Arial" w:hAnsi="Arial" w:cs="Arial"/>
           <w:sz w:val="24"/>
         </w:rPr>
-        <w:t>;</w:t>
-      </w:r>
-    </w:p>
-    <w:p>
-      <w:pPr>
-        <w:spacing w:after="0" w:line="240" w:lineRule="auto"/>
-        <w:rPr>
-          <w:rFonts w:ascii="Arial" w:hAnsi="Arial" w:cs="Arial"/>
-          <w:sz w:val="24"/>
-        </w:rPr>
-      </w:pPr>
-      <w:r>
-        <w:rPr>
-          <w:rFonts w:ascii="Arial" w:hAnsi="Arial" w:cs="Arial"/>
-          <w:sz w:val="24"/>
-        </w:rPr>
-        <w:t xml:space="preserve">      []1.2.    Caso de Uso retorna ao passo 4 do fluxo principal;</w:t>
-      </w:r>
-    </w:p>
-    <w:p>
-      <w:pPr>
-        <w:spacing w:after="0" w:line="240" w:lineRule="auto"/>
-        <w:rPr>
-          <w:rFonts w:ascii="Arial" w:hAnsi="Arial" w:cs="Arial"/>
-          <w:sz w:val="24"/>
-        </w:rPr>
-      </w:pPr>
-      <w:r>
-        <w:rPr>
-          <w:rFonts w:ascii="Arial" w:hAnsi="Arial" w:cs="Arial"/>
-          <w:sz w:val="24"/>
-        </w:rPr>
-        <w:t xml:space="preserve">      [4]1.1.  O Paciente é impossibilitado de finalizar </w:t>
-      </w:r>
-      <w:proofErr w:type="spellStart"/>
-      <w:r>
-        <w:rPr>
-          <w:rFonts w:ascii="Arial" w:hAnsi="Arial" w:cs="Arial"/>
-          <w:sz w:val="24"/>
-        </w:rPr>
-        <w:t>login</w:t>
-      </w:r>
-      <w:proofErr w:type="spellEnd"/>
-      <w:r>
-        <w:rPr>
-          <w:rFonts w:ascii="Arial" w:hAnsi="Arial" w:cs="Arial"/>
-          <w:sz w:val="24"/>
-        </w:rPr>
-        <w:t xml:space="preserve"> e o Sistema exibe mensagem de erro;</w:t>
-      </w:r>
-    </w:p>
-    <w:p>
-      <w:pPr>
-        <w:spacing w:after="0" w:line="240" w:lineRule="auto"/>
-        <w:rPr>
-          <w:rFonts w:ascii="Arial" w:hAnsi="Arial" w:cs="Arial"/>
-          <w:sz w:val="24"/>
-        </w:rPr>
-      </w:pPr>
-      <w:r>
-        <w:rPr>
-          <w:rFonts w:ascii="Arial" w:hAnsi="Arial" w:cs="Arial"/>
-          <w:sz w:val="24"/>
-        </w:rPr>
-        <w:lastRenderedPageBreak/>
-        <w:t xml:space="preserve">      [4]1.2.  Caso de Uso retorna ao passo 2 do fluxo principal.</w:t>
-      </w:r>
-    </w:p>
-    <w:p>
-      <w:pPr>
-        <w:spacing w:after="0" w:line="240" w:lineRule="auto"/>
-        <w:rPr>
-          <w:rFonts w:ascii="Arial" w:hAnsi="Arial" w:cs="Arial"/>
-          <w:sz w:val="24"/>
-        </w:rPr>
-      </w:pPr>
-    </w:p>
-    <w:p>
-      <w:pPr>
-        <w:spacing w:after="0" w:line="240" w:lineRule="auto"/>
-        <w:rPr>
-          <w:rFonts w:ascii="Arial" w:hAnsi="Arial" w:cs="Arial"/>
-          <w:sz w:val="24"/>
-        </w:rPr>
-      </w:pPr>
-      <w:r>
-        <w:rPr>
-          <w:rFonts w:ascii="Arial" w:hAnsi="Arial" w:cs="Arial"/>
-          <w:b/>
-          <w:sz w:val="24"/>
-        </w:rPr>
-        <w:t>Pré-condições:</w:t>
-      </w:r>
-      <w:r>
-        <w:rPr>
-          <w:rFonts w:ascii="Arial" w:hAnsi="Arial" w:cs="Arial"/>
-          <w:b/>
-          <w:sz w:val="24"/>
-        </w:rPr>
-        <w:t xml:space="preserve"> </w:t>
-      </w:r>
-      <w:r>
-        <w:rPr>
-          <w:rFonts w:ascii="Arial" w:hAnsi="Arial" w:cs="Arial"/>
-          <w:sz w:val="24"/>
-        </w:rPr>
-        <w:t>Paciente cadastrado no sistema</w:t>
-      </w:r>
-    </w:p>
-    <w:p>
-      <w:pPr>
-        <w:spacing w:after="0" w:line="240" w:lineRule="auto"/>
-        <w:rPr>
-          <w:rFonts w:ascii="Arial" w:hAnsi="Arial" w:cs="Arial"/>
-          <w:sz w:val="24"/>
-        </w:rPr>
-      </w:pPr>
-      <w:r>
-        <w:rPr>
-          <w:rFonts w:ascii="Arial" w:hAnsi="Arial" w:cs="Arial"/>
-          <w:b/>
-          <w:sz w:val="24"/>
-        </w:rPr>
-        <w:t xml:space="preserve">Pós-condições: </w:t>
-      </w:r>
-      <w:r>
-        <w:rPr>
-          <w:rFonts w:ascii="Arial" w:hAnsi="Arial" w:cs="Arial"/>
-          <w:sz w:val="24"/>
-        </w:rPr>
-        <w:t xml:space="preserve">Paciente </w:t>
-      </w:r>
-      <w:proofErr w:type="spellStart"/>
-      <w:r>
-        <w:rPr>
-          <w:rFonts w:ascii="Arial" w:hAnsi="Arial" w:cs="Arial"/>
-          <w:sz w:val="24"/>
-        </w:rPr>
-        <w:t>logado</w:t>
-      </w:r>
-      <w:proofErr w:type="spellEnd"/>
-      <w:r>
-        <w:rPr>
-          <w:rFonts w:ascii="Arial" w:hAnsi="Arial" w:cs="Arial"/>
-          <w:sz w:val="24"/>
-        </w:rPr>
         <w:t xml:space="preserve"> no sistema</w:t>
       </w:r>
     </w:p>
@@ -1217,7 +1200,7 @@
           <w:b/>
           <w:sz w:val="24"/>
         </w:rPr>
-        <w:t>4</w:t>
+        <w:t>3</w:t>
       </w:r>
       <w:r>
         <w:rPr>
@@ -1232,7 +1215,14 @@
           <w:rFonts w:ascii="Arial" w:hAnsi="Arial" w:cs="Arial"/>
           <w:sz w:val="24"/>
         </w:rPr>
-        <w:t>Acessar sugestão de exercício</w:t>
+        <w:t>Consultar e</w:t>
+      </w:r>
+      <w:r>
+        <w:rPr>
+          <w:rFonts w:ascii="Arial" w:hAnsi="Arial" w:cs="Arial"/>
+          <w:sz w:val="24"/>
+        </w:rPr>
+        <w:t>xercício</w:t>
       </w:r>
     </w:p>
     <w:p>
@@ -1288,1303 +1278,6 @@
           <w:sz w:val="24"/>
         </w:rPr>
         <w:t>o Paciente acessa os exercícios sugeridos pelo sistema</w:t>
-      </w:r>
-    </w:p>
-    <w:p>
-      <w:pPr>
-        <w:spacing w:after="0" w:line="240" w:lineRule="auto"/>
-        <w:rPr>
-          <w:rFonts w:ascii="Arial" w:hAnsi="Arial" w:cs="Arial"/>
-          <w:sz w:val="24"/>
-        </w:rPr>
-      </w:pPr>
-    </w:p>
-    <w:p>
-      <w:pPr>
-        <w:spacing w:after="0" w:line="240" w:lineRule="auto"/>
-        <w:rPr>
-          <w:rFonts w:ascii="Arial" w:hAnsi="Arial" w:cs="Arial"/>
-          <w:b/>
-          <w:sz w:val="24"/>
-        </w:rPr>
-      </w:pPr>
-      <w:r>
-        <w:rPr>
-          <w:rFonts w:ascii="Arial" w:hAnsi="Arial" w:cs="Arial"/>
-          <w:b/>
-          <w:sz w:val="24"/>
-        </w:rPr>
-        <w:t>Fluxo Principal:</w:t>
-      </w:r>
-    </w:p>
-    <w:p>
-      <w:pPr>
-        <w:spacing w:after="0" w:line="240" w:lineRule="auto"/>
-        <w:rPr>
-          <w:rFonts w:ascii="Arial" w:hAnsi="Arial" w:cs="Arial"/>
-          <w:b/>
-          <w:sz w:val="24"/>
-        </w:rPr>
-      </w:pPr>
-    </w:p>
-    <w:p>
-      <w:pPr>
-        <w:pStyle w:val="PargrafodaLista"/>
-        <w:numPr>
-          <w:ilvl w:val="0"/>
-          <w:numId w:val="3"/>
-        </w:numPr>
-        <w:spacing w:after="0" w:line="240" w:lineRule="auto"/>
-        <w:rPr>
-          <w:rFonts w:ascii="Arial" w:hAnsi="Arial" w:cs="Arial"/>
-          <w:sz w:val="24"/>
-        </w:rPr>
-      </w:pPr>
-      <w:r>
-        <w:rPr>
-          <w:rFonts w:ascii="Arial" w:hAnsi="Arial" w:cs="Arial"/>
-          <w:sz w:val="24"/>
-        </w:rPr>
-        <w:t>O Paciente seleciona a opção “</w:t>
-      </w:r>
-      <w:r>
-        <w:rPr>
-          <w:rFonts w:ascii="Arial" w:hAnsi="Arial" w:cs="Arial"/>
-          <w:sz w:val="24"/>
-        </w:rPr>
-        <w:t>Sugestões de Exercícios</w:t>
-      </w:r>
-      <w:r>
-        <w:rPr>
-          <w:rFonts w:ascii="Arial" w:hAnsi="Arial" w:cs="Arial"/>
-          <w:sz w:val="24"/>
-        </w:rPr>
-        <w:t xml:space="preserve">” na tela </w:t>
-      </w:r>
-      <w:r>
-        <w:rPr>
-          <w:rFonts w:ascii="Arial" w:hAnsi="Arial" w:cs="Arial"/>
-          <w:sz w:val="24"/>
-        </w:rPr>
-        <w:t>principal</w:t>
-      </w:r>
-    </w:p>
-    <w:p>
-      <w:pPr>
-        <w:pStyle w:val="PargrafodaLista"/>
-        <w:numPr>
-          <w:ilvl w:val="0"/>
-          <w:numId w:val="3"/>
-        </w:numPr>
-        <w:spacing w:after="0" w:line="240" w:lineRule="auto"/>
-        <w:rPr>
-          <w:rFonts w:ascii="Arial" w:hAnsi="Arial" w:cs="Arial"/>
-          <w:sz w:val="24"/>
-        </w:rPr>
-      </w:pPr>
-      <w:r>
-        <w:rPr>
-          <w:rFonts w:ascii="Arial" w:hAnsi="Arial" w:cs="Arial"/>
-          <w:sz w:val="24"/>
-        </w:rPr>
-        <w:t xml:space="preserve">O Sistema </w:t>
-      </w:r>
-      <w:r>
-        <w:rPr>
-          <w:rFonts w:ascii="Arial" w:hAnsi="Arial" w:cs="Arial"/>
-          <w:sz w:val="24"/>
-        </w:rPr>
-        <w:t xml:space="preserve">exibe </w:t>
-      </w:r>
-      <w:r>
-        <w:rPr>
-          <w:rFonts w:ascii="Arial" w:hAnsi="Arial" w:cs="Arial"/>
-          <w:sz w:val="24"/>
-        </w:rPr>
-        <w:t>uma</w:t>
-      </w:r>
-      <w:r>
-        <w:rPr>
-          <w:rFonts w:ascii="Arial" w:hAnsi="Arial" w:cs="Arial"/>
-          <w:sz w:val="24"/>
-        </w:rPr>
-        <w:t xml:space="preserve"> sugest</w:t>
-      </w:r>
-      <w:r>
-        <w:rPr>
-          <w:rFonts w:ascii="Arial" w:hAnsi="Arial" w:cs="Arial"/>
-          <w:sz w:val="24"/>
-        </w:rPr>
-        <w:t>ão de exercício</w:t>
-      </w:r>
-      <w:r>
-        <w:rPr>
-          <w:rFonts w:ascii="Arial" w:hAnsi="Arial" w:cs="Arial"/>
-          <w:sz w:val="24"/>
-        </w:rPr>
-        <w:t xml:space="preserve"> e o número de calorias gasto, em média, em um minuto</w:t>
-      </w:r>
-      <w:r>
-        <w:rPr>
-          <w:rFonts w:ascii="Arial" w:hAnsi="Arial" w:cs="Arial"/>
-          <w:sz w:val="24"/>
-        </w:rPr>
-        <w:t>;</w:t>
-      </w:r>
-    </w:p>
-    <w:p>
-      <w:pPr>
-        <w:pStyle w:val="PargrafodaLista"/>
-        <w:numPr>
-          <w:ilvl w:val="0"/>
-          <w:numId w:val="3"/>
-        </w:numPr>
-        <w:spacing w:after="0" w:line="240" w:lineRule="auto"/>
-        <w:rPr>
-          <w:rFonts w:ascii="Arial" w:hAnsi="Arial" w:cs="Arial"/>
-          <w:sz w:val="24"/>
-        </w:rPr>
-      </w:pPr>
-      <w:r>
-        <w:rPr>
-          <w:rFonts w:ascii="Arial" w:hAnsi="Arial" w:cs="Arial"/>
-          <w:sz w:val="24"/>
-        </w:rPr>
-        <w:t>O Paciente seleciona a opção “</w:t>
-      </w:r>
-      <w:proofErr w:type="gramStart"/>
-      <w:r>
-        <w:rPr>
-          <w:rFonts w:ascii="Arial" w:hAnsi="Arial" w:cs="Arial"/>
-          <w:sz w:val="24"/>
-        </w:rPr>
-        <w:t>Vamos!”</w:t>
-      </w:r>
-      <w:proofErr w:type="gramEnd"/>
-      <w:r>
-        <w:rPr>
-          <w:rFonts w:ascii="Arial" w:hAnsi="Arial" w:cs="Arial"/>
-          <w:sz w:val="24"/>
-        </w:rPr>
-        <w:t xml:space="preserve"> </w:t>
-      </w:r>
-      <w:proofErr w:type="gramStart"/>
-      <w:r>
-        <w:rPr>
-          <w:rFonts w:ascii="Arial" w:hAnsi="Arial" w:cs="Arial"/>
-          <w:sz w:val="24"/>
-        </w:rPr>
-        <w:t>referente</w:t>
-      </w:r>
-      <w:proofErr w:type="gramEnd"/>
-      <w:r>
-        <w:rPr>
-          <w:rFonts w:ascii="Arial" w:hAnsi="Arial" w:cs="Arial"/>
-          <w:sz w:val="24"/>
-        </w:rPr>
-        <w:t xml:space="preserve"> ao exercício sugerido;</w:t>
-      </w:r>
-    </w:p>
-    <w:p>
-      <w:pPr>
-        <w:pStyle w:val="PargrafodaLista"/>
-        <w:numPr>
-          <w:ilvl w:val="0"/>
-          <w:numId w:val="3"/>
-        </w:numPr>
-        <w:spacing w:after="0" w:line="240" w:lineRule="auto"/>
-        <w:rPr>
-          <w:rFonts w:ascii="Arial" w:hAnsi="Arial" w:cs="Arial"/>
-          <w:sz w:val="24"/>
-        </w:rPr>
-      </w:pPr>
-      <w:r>
-        <w:rPr>
-          <w:rFonts w:ascii="Arial" w:hAnsi="Arial" w:cs="Arial"/>
-          <w:sz w:val="24"/>
-        </w:rPr>
-        <w:t xml:space="preserve">O Sistema </w:t>
-      </w:r>
-      <w:r>
-        <w:rPr>
-          <w:rFonts w:ascii="Arial" w:hAnsi="Arial" w:cs="Arial"/>
-          <w:sz w:val="24"/>
-        </w:rPr>
-        <w:t>solicita a entrada de informações sobre o exercício;</w:t>
-      </w:r>
-    </w:p>
-    <w:p>
-      <w:pPr>
-        <w:pStyle w:val="PargrafodaLista"/>
-        <w:numPr>
-          <w:ilvl w:val="0"/>
-          <w:numId w:val="3"/>
-        </w:numPr>
-        <w:spacing w:after="0" w:line="240" w:lineRule="auto"/>
-        <w:rPr>
-          <w:rFonts w:ascii="Arial" w:hAnsi="Arial" w:cs="Arial"/>
-          <w:sz w:val="24"/>
-        </w:rPr>
-      </w:pPr>
-      <w:r>
-        <w:rPr>
-          <w:rFonts w:ascii="Arial" w:hAnsi="Arial" w:cs="Arial"/>
-          <w:sz w:val="24"/>
-        </w:rPr>
-        <w:t>O Paciente insere as informações do exercício que será feito (tempo de execução);</w:t>
-      </w:r>
-    </w:p>
-    <w:p>
-      <w:pPr>
-        <w:pStyle w:val="PargrafodaLista"/>
-        <w:numPr>
-          <w:ilvl w:val="0"/>
-          <w:numId w:val="3"/>
-        </w:numPr>
-        <w:spacing w:after="0" w:line="240" w:lineRule="auto"/>
-        <w:rPr>
-          <w:rFonts w:ascii="Arial" w:hAnsi="Arial" w:cs="Arial"/>
-          <w:sz w:val="24"/>
-        </w:rPr>
-      </w:pPr>
-      <w:r>
-        <w:rPr>
-          <w:rFonts w:ascii="Arial" w:hAnsi="Arial" w:cs="Arial"/>
-          <w:sz w:val="24"/>
-        </w:rPr>
-        <w:t>O Sistema exibe quantas calorias o Paciente queimou de acordo com a média;</w:t>
-      </w:r>
-    </w:p>
-    <w:p>
-      <w:pPr>
-        <w:pStyle w:val="PargrafodaLista"/>
-        <w:numPr>
-          <w:ilvl w:val="0"/>
-          <w:numId w:val="3"/>
-        </w:numPr>
-        <w:spacing w:after="0" w:line="240" w:lineRule="auto"/>
-        <w:rPr>
-          <w:rFonts w:ascii="Arial" w:hAnsi="Arial" w:cs="Arial"/>
-          <w:sz w:val="24"/>
-        </w:rPr>
-      </w:pPr>
-      <w:r>
-        <w:rPr>
-          <w:rFonts w:ascii="Arial" w:hAnsi="Arial" w:cs="Arial"/>
-          <w:sz w:val="24"/>
-        </w:rPr>
-        <w:t>Caso de Uso termina.</w:t>
-      </w:r>
-    </w:p>
-    <w:p>
-      <w:pPr>
-        <w:spacing w:after="0" w:line="240" w:lineRule="auto"/>
-        <w:rPr>
-          <w:rFonts w:ascii="Arial" w:hAnsi="Arial" w:cs="Arial"/>
-          <w:sz w:val="24"/>
-        </w:rPr>
-      </w:pPr>
-    </w:p>
-    <w:p>
-      <w:pPr>
-        <w:spacing w:after="0" w:line="240" w:lineRule="auto"/>
-        <w:rPr>
-          <w:rFonts w:ascii="Arial" w:hAnsi="Arial" w:cs="Arial"/>
-          <w:b/>
-          <w:sz w:val="24"/>
-        </w:rPr>
-      </w:pPr>
-      <w:r>
-        <w:rPr>
-          <w:rFonts w:ascii="Arial" w:hAnsi="Arial" w:cs="Arial"/>
-          <w:b/>
-          <w:sz w:val="24"/>
-        </w:rPr>
-        <w:t>Fluxos Alternativos:</w:t>
-      </w:r>
-    </w:p>
-    <w:p>
-      <w:pPr>
-        <w:spacing w:after="0" w:line="240" w:lineRule="auto"/>
-      </w:pPr>
-    </w:p>
-    <w:p>
-      <w:pPr>
-        <w:spacing w:after="0" w:line="240" w:lineRule="auto"/>
-        <w:rPr>
-          <w:rFonts w:ascii="Arial" w:hAnsi="Arial" w:cs="Arial"/>
-          <w:sz w:val="24"/>
-        </w:rPr>
-      </w:pPr>
-      <w:r>
-        <w:rPr>
-          <w:rFonts w:ascii="Arial" w:hAnsi="Arial" w:cs="Arial"/>
-          <w:sz w:val="24"/>
-        </w:rPr>
-        <w:t xml:space="preserve">      []1.1.    </w:t>
-      </w:r>
-      <w:r>
-        <w:rPr>
-          <w:rFonts w:ascii="Arial" w:hAnsi="Arial" w:cs="Arial"/>
-          <w:sz w:val="24"/>
-        </w:rPr>
-        <w:t xml:space="preserve">   </w:t>
-      </w:r>
-      <w:r>
-        <w:rPr>
-          <w:rFonts w:ascii="Arial" w:hAnsi="Arial" w:cs="Arial"/>
-          <w:sz w:val="24"/>
-        </w:rPr>
-        <w:t xml:space="preserve">O Paciente </w:t>
-      </w:r>
-      <w:r>
-        <w:rPr>
-          <w:rFonts w:ascii="Arial" w:hAnsi="Arial" w:cs="Arial"/>
-          <w:sz w:val="24"/>
-        </w:rPr>
-        <w:t>desiste</w:t>
-      </w:r>
-      <w:r>
-        <w:rPr>
-          <w:rFonts w:ascii="Arial" w:hAnsi="Arial" w:cs="Arial"/>
-          <w:sz w:val="24"/>
-        </w:rPr>
-        <w:t xml:space="preserve"> d</w:t>
-      </w:r>
-      <w:r>
-        <w:rPr>
-          <w:rFonts w:ascii="Arial" w:hAnsi="Arial" w:cs="Arial"/>
-          <w:sz w:val="24"/>
-        </w:rPr>
-        <w:t>e acessar os exercícios sugeridos</w:t>
-      </w:r>
-      <w:r>
-        <w:rPr>
-          <w:rFonts w:ascii="Arial" w:hAnsi="Arial" w:cs="Arial"/>
-          <w:sz w:val="24"/>
-        </w:rPr>
-        <w:t>;</w:t>
-      </w:r>
-    </w:p>
-    <w:p>
-      <w:pPr>
-        <w:spacing w:after="0" w:line="240" w:lineRule="auto"/>
-        <w:rPr>
-          <w:rFonts w:ascii="Arial" w:hAnsi="Arial" w:cs="Arial"/>
-          <w:sz w:val="24"/>
-        </w:rPr>
-      </w:pPr>
-      <w:r>
-        <w:rPr>
-          <w:rFonts w:ascii="Arial" w:hAnsi="Arial" w:cs="Arial"/>
-          <w:sz w:val="24"/>
-        </w:rPr>
-        <w:t xml:space="preserve">      []1.2.    </w:t>
-      </w:r>
-      <w:r>
-        <w:rPr>
-          <w:rFonts w:ascii="Arial" w:hAnsi="Arial" w:cs="Arial"/>
-          <w:sz w:val="24"/>
-        </w:rPr>
-        <w:t xml:space="preserve">   </w:t>
-      </w:r>
-      <w:r>
-        <w:rPr>
-          <w:rFonts w:ascii="Arial" w:hAnsi="Arial" w:cs="Arial"/>
-          <w:sz w:val="24"/>
-        </w:rPr>
-        <w:t xml:space="preserve">Caso de Uso retorna ao passo </w:t>
-      </w:r>
-      <w:r>
-        <w:rPr>
-          <w:rFonts w:ascii="Arial" w:hAnsi="Arial" w:cs="Arial"/>
-          <w:sz w:val="24"/>
-        </w:rPr>
-        <w:t>7</w:t>
-      </w:r>
-      <w:r>
-        <w:rPr>
-          <w:rFonts w:ascii="Arial" w:hAnsi="Arial" w:cs="Arial"/>
-          <w:sz w:val="24"/>
-        </w:rPr>
-        <w:t xml:space="preserve"> do fluxo principal;</w:t>
-      </w:r>
-    </w:p>
-    <w:p>
-      <w:pPr>
-        <w:spacing w:after="0" w:line="240" w:lineRule="auto"/>
-        <w:rPr>
-          <w:rFonts w:ascii="Arial" w:hAnsi="Arial" w:cs="Arial"/>
-          <w:sz w:val="24"/>
-        </w:rPr>
-      </w:pPr>
-      <w:r>
-        <w:rPr>
-          <w:rFonts w:ascii="Arial" w:hAnsi="Arial" w:cs="Arial"/>
-          <w:sz w:val="24"/>
-        </w:rPr>
-        <w:t xml:space="preserve">      [3]1.1.  </w:t>
-      </w:r>
-      <w:r>
-        <w:rPr>
-          <w:rFonts w:ascii="Arial" w:hAnsi="Arial" w:cs="Arial"/>
-          <w:sz w:val="24"/>
-        </w:rPr>
-        <w:t xml:space="preserve">   </w:t>
-      </w:r>
-      <w:r>
-        <w:rPr>
-          <w:rFonts w:ascii="Arial" w:hAnsi="Arial" w:cs="Arial"/>
-          <w:sz w:val="24"/>
-        </w:rPr>
-        <w:t>O Paciente rejeita a sugestão dada pelo sistema</w:t>
-      </w:r>
-      <w:r>
-        <w:rPr>
-          <w:rFonts w:ascii="Arial" w:hAnsi="Arial" w:cs="Arial"/>
-          <w:sz w:val="24"/>
-        </w:rPr>
-        <w:t xml:space="preserve"> e </w:t>
-      </w:r>
-      <w:r>
-        <w:rPr>
-          <w:rFonts w:ascii="Arial" w:hAnsi="Arial" w:cs="Arial"/>
-          <w:sz w:val="24"/>
-        </w:rPr>
-        <w:t>seleciona a opção</w:t>
-      </w:r>
-      <w:r>
-        <w:rPr>
-          <w:rFonts w:ascii="Arial" w:hAnsi="Arial" w:cs="Arial"/>
-          <w:sz w:val="24"/>
-        </w:rPr>
-        <w:t xml:space="preserve"> “Outra Sugestão”;</w:t>
-      </w:r>
-    </w:p>
-    <w:p>
-      <w:pPr>
-        <w:spacing w:after="0" w:line="240" w:lineRule="auto"/>
-        <w:rPr>
-          <w:rFonts w:ascii="Arial" w:hAnsi="Arial" w:cs="Arial"/>
-          <w:sz w:val="24"/>
-        </w:rPr>
-      </w:pPr>
-      <w:r>
-        <w:rPr>
-          <w:rFonts w:ascii="Arial" w:hAnsi="Arial" w:cs="Arial"/>
-          <w:sz w:val="24"/>
-        </w:rPr>
-        <w:t xml:space="preserve">      [3]1.2.     Caso de Uso retorna ao passo 2 do fluxo principal;  </w:t>
-      </w:r>
-    </w:p>
-    <w:p>
-      <w:pPr>
-        <w:spacing w:after="0" w:line="240" w:lineRule="auto"/>
-        <w:rPr>
-          <w:rFonts w:ascii="Arial" w:hAnsi="Arial" w:cs="Arial"/>
-          <w:sz w:val="24"/>
-        </w:rPr>
-      </w:pPr>
-      <w:r>
-        <w:rPr>
-          <w:rFonts w:ascii="Arial" w:hAnsi="Arial" w:cs="Arial"/>
-          <w:sz w:val="24"/>
-        </w:rPr>
-        <w:t xml:space="preserve">      [</w:t>
-      </w:r>
-      <w:r>
-        <w:rPr>
-          <w:rFonts w:ascii="Arial" w:hAnsi="Arial" w:cs="Arial"/>
-          <w:sz w:val="24"/>
-        </w:rPr>
-        <w:t>5</w:t>
-      </w:r>
-      <w:r>
-        <w:rPr>
-          <w:rFonts w:ascii="Arial" w:hAnsi="Arial" w:cs="Arial"/>
-          <w:sz w:val="24"/>
-        </w:rPr>
-        <w:t>]1.</w:t>
-      </w:r>
-      <w:r>
-        <w:rPr>
-          <w:rFonts w:ascii="Arial" w:hAnsi="Arial" w:cs="Arial"/>
-          <w:sz w:val="24"/>
-        </w:rPr>
-        <w:t>1</w:t>
-      </w:r>
-      <w:r>
-        <w:rPr>
-          <w:rFonts w:ascii="Arial" w:hAnsi="Arial" w:cs="Arial"/>
-          <w:sz w:val="24"/>
-        </w:rPr>
-        <w:t xml:space="preserve">.  </w:t>
-      </w:r>
-      <w:r>
-        <w:rPr>
-          <w:rFonts w:ascii="Arial" w:hAnsi="Arial" w:cs="Arial"/>
-          <w:sz w:val="24"/>
-        </w:rPr>
-        <w:t xml:space="preserve">   </w:t>
-      </w:r>
-      <w:r>
-        <w:rPr>
-          <w:rFonts w:ascii="Arial" w:hAnsi="Arial" w:cs="Arial"/>
-          <w:sz w:val="24"/>
-        </w:rPr>
-        <w:t xml:space="preserve">O Paciente </w:t>
-      </w:r>
-      <w:r>
-        <w:rPr>
-          <w:rFonts w:ascii="Arial" w:hAnsi="Arial" w:cs="Arial"/>
-          <w:sz w:val="24"/>
-        </w:rPr>
-        <w:t>insere informações inválidas</w:t>
-      </w:r>
-      <w:r>
-        <w:rPr>
-          <w:rFonts w:ascii="Arial" w:hAnsi="Arial" w:cs="Arial"/>
-          <w:sz w:val="24"/>
-        </w:rPr>
-        <w:t xml:space="preserve"> e o Sistema exibe mensagem de erro;</w:t>
-      </w:r>
-    </w:p>
-    <w:p>
-      <w:pPr>
-        <w:spacing w:after="0" w:line="240" w:lineRule="auto"/>
-        <w:rPr>
-          <w:rFonts w:ascii="Arial" w:hAnsi="Arial" w:cs="Arial"/>
-          <w:sz w:val="24"/>
-        </w:rPr>
-      </w:pPr>
-      <w:r>
-        <w:rPr>
-          <w:rFonts w:ascii="Arial" w:hAnsi="Arial" w:cs="Arial"/>
-          <w:sz w:val="24"/>
-        </w:rPr>
-        <w:t xml:space="preserve">      [</w:t>
-      </w:r>
-      <w:r>
-        <w:rPr>
-          <w:rFonts w:ascii="Arial" w:hAnsi="Arial" w:cs="Arial"/>
-          <w:sz w:val="24"/>
-        </w:rPr>
-        <w:t>5</w:t>
-      </w:r>
-      <w:r>
-        <w:rPr>
-          <w:rFonts w:ascii="Arial" w:hAnsi="Arial" w:cs="Arial"/>
-          <w:sz w:val="24"/>
-        </w:rPr>
-        <w:t xml:space="preserve">]1.2.  </w:t>
-      </w:r>
-      <w:r>
-        <w:rPr>
-          <w:rFonts w:ascii="Arial" w:hAnsi="Arial" w:cs="Arial"/>
-          <w:sz w:val="24"/>
-        </w:rPr>
-        <w:t xml:space="preserve">   </w:t>
-      </w:r>
-      <w:r>
-        <w:rPr>
-          <w:rFonts w:ascii="Arial" w:hAnsi="Arial" w:cs="Arial"/>
-          <w:sz w:val="24"/>
-        </w:rPr>
-        <w:t>Caso de Uso retorna ao passo</w:t>
-      </w:r>
-      <w:r>
-        <w:rPr>
-          <w:rFonts w:ascii="Arial" w:hAnsi="Arial" w:cs="Arial"/>
-          <w:sz w:val="24"/>
-        </w:rPr>
-        <w:t xml:space="preserve"> 2 do fluxo principal.</w:t>
-      </w:r>
-    </w:p>
-    <w:p>
-      <w:pPr>
-        <w:spacing w:after="0" w:line="240" w:lineRule="auto"/>
-        <w:rPr>
-          <w:rFonts w:ascii="Arial" w:hAnsi="Arial" w:cs="Arial"/>
-          <w:sz w:val="24"/>
-        </w:rPr>
-      </w:pPr>
-    </w:p>
-    <w:p>
-      <w:pPr>
-        <w:spacing w:after="0" w:line="240" w:lineRule="auto"/>
-        <w:rPr>
-          <w:rFonts w:ascii="Arial" w:hAnsi="Arial" w:cs="Arial"/>
-          <w:sz w:val="24"/>
-        </w:rPr>
-      </w:pPr>
-      <w:r>
-        <w:rPr>
-          <w:rFonts w:ascii="Arial" w:hAnsi="Arial" w:cs="Arial"/>
-          <w:b/>
-          <w:sz w:val="24"/>
-        </w:rPr>
-        <w:t xml:space="preserve">Pré-condições: </w:t>
-      </w:r>
-      <w:r>
-        <w:rPr>
-          <w:rFonts w:ascii="Arial" w:hAnsi="Arial" w:cs="Arial"/>
-          <w:sz w:val="24"/>
-        </w:rPr>
-        <w:t xml:space="preserve">Paciente </w:t>
-      </w:r>
-      <w:proofErr w:type="spellStart"/>
-      <w:r>
-        <w:rPr>
-          <w:rFonts w:ascii="Arial" w:hAnsi="Arial" w:cs="Arial"/>
-          <w:sz w:val="24"/>
-        </w:rPr>
-        <w:t>logado</w:t>
-      </w:r>
-      <w:proofErr w:type="spellEnd"/>
-      <w:r>
-        <w:rPr>
-          <w:rFonts w:ascii="Arial" w:hAnsi="Arial" w:cs="Arial"/>
-          <w:sz w:val="24"/>
-        </w:rPr>
-        <w:t xml:space="preserve"> no software</w:t>
-      </w:r>
-    </w:p>
-    <w:p>
-      <w:pPr>
-        <w:spacing w:after="0" w:line="240" w:lineRule="auto"/>
-        <w:rPr>
-          <w:rFonts w:ascii="Arial" w:hAnsi="Arial" w:cs="Arial"/>
-          <w:sz w:val="24"/>
-        </w:rPr>
-      </w:pPr>
-      <w:r>
-        <w:rPr>
-          <w:rFonts w:ascii="Arial" w:hAnsi="Arial" w:cs="Arial"/>
-          <w:b/>
-          <w:sz w:val="24"/>
-        </w:rPr>
-        <w:t xml:space="preserve">Pós-condições: </w:t>
-      </w:r>
-    </w:p>
-    <w:p>
-      <w:pPr>
-        <w:spacing w:after="0" w:line="240" w:lineRule="auto"/>
-        <w:rPr>
-          <w:rFonts w:ascii="Arial" w:hAnsi="Arial" w:cs="Arial"/>
-          <w:sz w:val="24"/>
-        </w:rPr>
-      </w:pPr>
-    </w:p>
-    <w:p>
-      <w:pPr>
-        <w:spacing w:after="0" w:line="240" w:lineRule="auto"/>
-        <w:rPr>
-          <w:rFonts w:ascii="Arial" w:hAnsi="Arial" w:cs="Arial"/>
-          <w:sz w:val="24"/>
-        </w:rPr>
-      </w:pPr>
-      <w:r>
-        <w:rPr>
-          <w:rFonts w:ascii="Arial" w:hAnsi="Arial" w:cs="Arial"/>
-          <w:sz w:val="24"/>
-        </w:rPr>
-        <w:t>______________________________________________________________</w:t>
-      </w:r>
-    </w:p>
-    <w:p>
-      <w:pPr>
-        <w:spacing w:after="0" w:line="240" w:lineRule="auto"/>
-        <w:rPr>
-          <w:rFonts w:ascii="Arial" w:hAnsi="Arial" w:cs="Arial"/>
-          <w:sz w:val="24"/>
-        </w:rPr>
-      </w:pPr>
-    </w:p>
-    <w:p>
-      <w:pPr>
-        <w:spacing w:after="0" w:line="240" w:lineRule="auto"/>
-        <w:rPr>
-          <w:rFonts w:ascii="Arial" w:hAnsi="Arial" w:cs="Arial"/>
-          <w:b/>
-          <w:sz w:val="24"/>
-        </w:rPr>
-      </w:pPr>
-    </w:p>
-    <w:p>
-      <w:pPr>
-        <w:spacing w:after="0" w:line="240" w:lineRule="auto"/>
-        <w:rPr>
-          <w:rFonts w:ascii="Arial" w:hAnsi="Arial" w:cs="Arial"/>
-          <w:sz w:val="24"/>
-        </w:rPr>
-      </w:pPr>
-      <w:r>
-        <w:rPr>
-          <w:rFonts w:ascii="Arial" w:hAnsi="Arial" w:cs="Arial"/>
-          <w:b/>
-          <w:sz w:val="24"/>
-        </w:rPr>
-        <w:t xml:space="preserve">Caso de </w:t>
-      </w:r>
-      <w:r>
-        <w:rPr>
-          <w:rFonts w:ascii="Arial" w:hAnsi="Arial" w:cs="Arial"/>
-          <w:b/>
-          <w:sz w:val="24"/>
-        </w:rPr>
-        <w:t>U</w:t>
-      </w:r>
-      <w:r>
-        <w:rPr>
-          <w:rFonts w:ascii="Arial" w:hAnsi="Arial" w:cs="Arial"/>
-          <w:b/>
-          <w:sz w:val="24"/>
-        </w:rPr>
-        <w:t>so 0</w:t>
-      </w:r>
-      <w:r>
-        <w:rPr>
-          <w:rFonts w:ascii="Arial" w:hAnsi="Arial" w:cs="Arial"/>
-          <w:b/>
-          <w:sz w:val="24"/>
-        </w:rPr>
-        <w:t>5</w:t>
-      </w:r>
-      <w:r>
-        <w:rPr>
-          <w:rFonts w:ascii="Arial" w:hAnsi="Arial" w:cs="Arial"/>
-          <w:b/>
-          <w:sz w:val="24"/>
-        </w:rPr>
-        <w:t xml:space="preserve">: </w:t>
-      </w:r>
-      <w:r>
-        <w:rPr>
-          <w:rFonts w:ascii="Arial" w:hAnsi="Arial" w:cs="Arial"/>
-          <w:sz w:val="24"/>
-        </w:rPr>
-        <w:t xml:space="preserve">Acessar gráfico semanal </w:t>
-      </w:r>
-    </w:p>
-    <w:p>
-      <w:pPr>
-        <w:spacing w:after="0" w:line="240" w:lineRule="auto"/>
-        <w:rPr>
-          <w:rFonts w:ascii="Arial" w:hAnsi="Arial" w:cs="Arial"/>
-          <w:sz w:val="24"/>
-        </w:rPr>
-      </w:pPr>
-      <w:r>
-        <w:rPr>
-          <w:rFonts w:ascii="Arial" w:hAnsi="Arial" w:cs="Arial"/>
-          <w:b/>
-          <w:sz w:val="24"/>
-        </w:rPr>
-        <w:t xml:space="preserve">Atores: </w:t>
-      </w:r>
-      <w:r>
-        <w:rPr>
-          <w:rFonts w:ascii="Arial" w:hAnsi="Arial" w:cs="Arial"/>
-          <w:sz w:val="24"/>
-        </w:rPr>
-        <w:t>Paciente</w:t>
-      </w:r>
-    </w:p>
-    <w:p>
-      <w:pPr>
-        <w:spacing w:after="0" w:line="240" w:lineRule="auto"/>
-        <w:rPr>
-          <w:rFonts w:ascii="Arial" w:hAnsi="Arial" w:cs="Arial"/>
-          <w:sz w:val="24"/>
-        </w:rPr>
-      </w:pPr>
-      <w:r>
-        <w:rPr>
-          <w:rFonts w:ascii="Arial" w:hAnsi="Arial" w:cs="Arial"/>
-          <w:b/>
-          <w:sz w:val="24"/>
-        </w:rPr>
-        <w:t xml:space="preserve">Descrição: </w:t>
-      </w:r>
-      <w:r>
-        <w:rPr>
-          <w:rFonts w:ascii="Arial" w:hAnsi="Arial" w:cs="Arial"/>
-          <w:sz w:val="24"/>
-        </w:rPr>
-        <w:t xml:space="preserve">Descreve como </w:t>
-      </w:r>
-      <w:r>
-        <w:rPr>
-          <w:rFonts w:ascii="Arial" w:hAnsi="Arial" w:cs="Arial"/>
-          <w:sz w:val="24"/>
-        </w:rPr>
-        <w:t xml:space="preserve">o Paciente acessa o gráfico com os níveis semanais </w:t>
-      </w:r>
-    </w:p>
-    <w:p>
-      <w:pPr>
-        <w:spacing w:after="0" w:line="240" w:lineRule="auto"/>
-        <w:rPr>
-          <w:rFonts w:ascii="Arial" w:hAnsi="Arial" w:cs="Arial"/>
-          <w:sz w:val="24"/>
-        </w:rPr>
-      </w:pPr>
-    </w:p>
-    <w:p>
-      <w:pPr>
-        <w:spacing w:after="0" w:line="240" w:lineRule="auto"/>
-        <w:rPr>
-          <w:rFonts w:ascii="Arial" w:hAnsi="Arial" w:cs="Arial"/>
-          <w:b/>
-          <w:sz w:val="24"/>
-        </w:rPr>
-      </w:pPr>
-      <w:r>
-        <w:rPr>
-          <w:rFonts w:ascii="Arial" w:hAnsi="Arial" w:cs="Arial"/>
-          <w:b/>
-          <w:sz w:val="24"/>
-        </w:rPr>
-        <w:t>Fluxo Principal:</w:t>
-      </w:r>
-    </w:p>
-    <w:p>
-      <w:pPr>
-        <w:spacing w:after="0" w:line="240" w:lineRule="auto"/>
-        <w:rPr>
-          <w:rFonts w:ascii="Arial" w:hAnsi="Arial" w:cs="Arial"/>
-          <w:b/>
-          <w:sz w:val="24"/>
-        </w:rPr>
-      </w:pPr>
-    </w:p>
-    <w:p>
-      <w:pPr>
-        <w:pStyle w:val="PargrafodaLista"/>
-        <w:numPr>
-          <w:ilvl w:val="0"/>
-          <w:numId w:val="4"/>
-        </w:numPr>
-        <w:spacing w:after="0" w:line="240" w:lineRule="auto"/>
-        <w:rPr>
-          <w:rFonts w:ascii="Arial" w:hAnsi="Arial" w:cs="Arial"/>
-          <w:sz w:val="24"/>
-        </w:rPr>
-      </w:pPr>
-      <w:r>
-        <w:rPr>
-          <w:rFonts w:ascii="Arial" w:hAnsi="Arial" w:cs="Arial"/>
-          <w:sz w:val="24"/>
-        </w:rPr>
-        <w:t>O Paciente seleciona a opção “</w:t>
-      </w:r>
-      <w:r>
-        <w:rPr>
-          <w:rFonts w:ascii="Arial" w:hAnsi="Arial" w:cs="Arial"/>
-          <w:sz w:val="24"/>
-        </w:rPr>
-        <w:t>Visualizar Gráfico</w:t>
-      </w:r>
-      <w:r>
-        <w:rPr>
-          <w:rFonts w:ascii="Arial" w:hAnsi="Arial" w:cs="Arial"/>
-          <w:sz w:val="24"/>
-        </w:rPr>
-        <w:t xml:space="preserve">” na tela </w:t>
-      </w:r>
-      <w:r>
-        <w:rPr>
-          <w:rFonts w:ascii="Arial" w:hAnsi="Arial" w:cs="Arial"/>
-          <w:sz w:val="24"/>
-        </w:rPr>
-        <w:t xml:space="preserve">principal </w:t>
-      </w:r>
-    </w:p>
-    <w:p>
-      <w:pPr>
-        <w:pStyle w:val="PargrafodaLista"/>
-        <w:numPr>
-          <w:ilvl w:val="0"/>
-          <w:numId w:val="4"/>
-        </w:numPr>
-        <w:spacing w:after="0" w:line="240" w:lineRule="auto"/>
-        <w:rPr>
-          <w:rFonts w:ascii="Arial" w:hAnsi="Arial" w:cs="Arial"/>
-          <w:sz w:val="24"/>
-        </w:rPr>
-      </w:pPr>
-      <w:r>
-        <w:rPr>
-          <w:rFonts w:ascii="Arial" w:hAnsi="Arial" w:cs="Arial"/>
-          <w:sz w:val="24"/>
-        </w:rPr>
-        <w:t xml:space="preserve">O Sistema </w:t>
-      </w:r>
-      <w:r>
-        <w:rPr>
-          <w:rFonts w:ascii="Arial" w:hAnsi="Arial" w:cs="Arial"/>
-          <w:sz w:val="24"/>
-        </w:rPr>
-        <w:t>exibe o gráfico</w:t>
-      </w:r>
-      <w:r>
-        <w:rPr>
-          <w:rFonts w:ascii="Arial" w:hAnsi="Arial" w:cs="Arial"/>
-          <w:sz w:val="24"/>
-        </w:rPr>
-        <w:t xml:space="preserve"> gerado a partir das informações glicêmicas fornecidas durante a semana</w:t>
-      </w:r>
-      <w:r>
-        <w:rPr>
-          <w:rFonts w:ascii="Arial" w:hAnsi="Arial" w:cs="Arial"/>
-          <w:sz w:val="24"/>
-        </w:rPr>
-        <w:t>;</w:t>
-      </w:r>
-    </w:p>
-    <w:p>
-      <w:pPr>
-        <w:pStyle w:val="PargrafodaLista"/>
-        <w:numPr>
-          <w:ilvl w:val="0"/>
-          <w:numId w:val="4"/>
-        </w:numPr>
-        <w:spacing w:after="0" w:line="240" w:lineRule="auto"/>
-        <w:rPr>
-          <w:rFonts w:ascii="Arial" w:hAnsi="Arial" w:cs="Arial"/>
-          <w:sz w:val="24"/>
-        </w:rPr>
-      </w:pPr>
-      <w:r>
-        <w:rPr>
-          <w:rFonts w:ascii="Arial" w:hAnsi="Arial" w:cs="Arial"/>
-          <w:sz w:val="24"/>
-        </w:rPr>
-        <w:t>Caso de Uso termina.</w:t>
-      </w:r>
-    </w:p>
-    <w:p>
-      <w:pPr>
-        <w:spacing w:after="0" w:line="240" w:lineRule="auto"/>
-        <w:rPr>
-          <w:rFonts w:ascii="Arial" w:hAnsi="Arial" w:cs="Arial"/>
-          <w:sz w:val="24"/>
-        </w:rPr>
-      </w:pPr>
-    </w:p>
-    <w:p>
-      <w:pPr>
-        <w:spacing w:after="0" w:line="240" w:lineRule="auto"/>
-        <w:rPr>
-          <w:rFonts w:ascii="Arial" w:hAnsi="Arial" w:cs="Arial"/>
-          <w:b/>
-          <w:sz w:val="24"/>
-        </w:rPr>
-      </w:pPr>
-      <w:r>
-        <w:rPr>
-          <w:rFonts w:ascii="Arial" w:hAnsi="Arial" w:cs="Arial"/>
-          <w:b/>
-          <w:sz w:val="24"/>
-        </w:rPr>
-        <w:t>Fluxos Alternativos:</w:t>
-      </w:r>
-    </w:p>
-    <w:p>
-      <w:pPr>
-        <w:spacing w:after="0" w:line="240" w:lineRule="auto"/>
-      </w:pPr>
-    </w:p>
-    <w:p>
-      <w:pPr>
-        <w:spacing w:after="0" w:line="240" w:lineRule="auto"/>
-        <w:rPr>
-          <w:rFonts w:ascii="Arial" w:hAnsi="Arial" w:cs="Arial"/>
-          <w:sz w:val="24"/>
-        </w:rPr>
-      </w:pPr>
-      <w:r>
-        <w:rPr>
-          <w:rFonts w:ascii="Arial" w:hAnsi="Arial" w:cs="Arial"/>
-          <w:sz w:val="24"/>
-        </w:rPr>
-        <w:t xml:space="preserve">      []1.1.       O Paciente desiste de acessar </w:t>
-      </w:r>
-      <w:r>
-        <w:rPr>
-          <w:rFonts w:ascii="Arial" w:hAnsi="Arial" w:cs="Arial"/>
-          <w:sz w:val="24"/>
-        </w:rPr>
-        <w:t>o gráfico</w:t>
-      </w:r>
-      <w:r>
-        <w:rPr>
-          <w:rFonts w:ascii="Arial" w:hAnsi="Arial" w:cs="Arial"/>
-          <w:sz w:val="24"/>
-        </w:rPr>
-        <w:t>;</w:t>
-      </w:r>
-    </w:p>
-    <w:p>
-      <w:pPr>
-        <w:spacing w:after="0" w:line="240" w:lineRule="auto"/>
-        <w:rPr>
-          <w:rFonts w:ascii="Arial" w:hAnsi="Arial" w:cs="Arial"/>
-          <w:sz w:val="24"/>
-        </w:rPr>
-      </w:pPr>
-      <w:r>
-        <w:rPr>
-          <w:rFonts w:ascii="Arial" w:hAnsi="Arial" w:cs="Arial"/>
-          <w:sz w:val="24"/>
-        </w:rPr>
-        <w:t xml:space="preserve">      []1.2.       Caso de Uso retorna ao passo </w:t>
-      </w:r>
-      <w:r>
-        <w:rPr>
-          <w:rFonts w:ascii="Arial" w:hAnsi="Arial" w:cs="Arial"/>
-          <w:sz w:val="24"/>
-        </w:rPr>
-        <w:t>3</w:t>
-      </w:r>
-      <w:r>
-        <w:rPr>
-          <w:rFonts w:ascii="Arial" w:hAnsi="Arial" w:cs="Arial"/>
-          <w:sz w:val="24"/>
-        </w:rPr>
-        <w:t xml:space="preserve"> do fluxo principal;</w:t>
-      </w:r>
-    </w:p>
-    <w:p>
-      <w:pPr>
-        <w:spacing w:after="0" w:line="240" w:lineRule="auto"/>
-        <w:rPr>
-          <w:rFonts w:ascii="Arial" w:hAnsi="Arial" w:cs="Arial"/>
-          <w:sz w:val="24"/>
-        </w:rPr>
-      </w:pPr>
-    </w:p>
-    <w:p>
-      <w:pPr>
-        <w:spacing w:after="0" w:line="240" w:lineRule="auto"/>
-        <w:rPr>
-          <w:rFonts w:ascii="Arial" w:hAnsi="Arial" w:cs="Arial"/>
-          <w:sz w:val="24"/>
-        </w:rPr>
-      </w:pPr>
-      <w:r>
-        <w:rPr>
-          <w:rFonts w:ascii="Arial" w:hAnsi="Arial" w:cs="Arial"/>
-          <w:b/>
-          <w:sz w:val="24"/>
-        </w:rPr>
-        <w:t xml:space="preserve">Pré-condições: </w:t>
-      </w:r>
-      <w:r>
-        <w:rPr>
-          <w:rFonts w:ascii="Arial" w:hAnsi="Arial" w:cs="Arial"/>
-          <w:sz w:val="24"/>
-        </w:rPr>
-        <w:t xml:space="preserve">Paciente </w:t>
-      </w:r>
-      <w:proofErr w:type="spellStart"/>
-      <w:r>
-        <w:rPr>
-          <w:rFonts w:ascii="Arial" w:hAnsi="Arial" w:cs="Arial"/>
-          <w:sz w:val="24"/>
-        </w:rPr>
-        <w:t>logado</w:t>
-      </w:r>
-      <w:proofErr w:type="spellEnd"/>
-      <w:r>
-        <w:rPr>
-          <w:rFonts w:ascii="Arial" w:hAnsi="Arial" w:cs="Arial"/>
-          <w:sz w:val="24"/>
-        </w:rPr>
-        <w:t xml:space="preserve"> no software</w:t>
-      </w:r>
-    </w:p>
-    <w:p>
-      <w:pPr>
-        <w:spacing w:after="0" w:line="240" w:lineRule="auto"/>
-        <w:rPr>
-          <w:rFonts w:ascii="Arial" w:hAnsi="Arial" w:cs="Arial"/>
-          <w:sz w:val="24"/>
-        </w:rPr>
-      </w:pPr>
-      <w:r>
-        <w:rPr>
-          <w:rFonts w:ascii="Arial" w:hAnsi="Arial" w:cs="Arial"/>
-          <w:b/>
-          <w:sz w:val="24"/>
-        </w:rPr>
-        <w:t xml:space="preserve">Pós-condições: </w:t>
-      </w:r>
-    </w:p>
-    <w:p>
-      <w:pPr>
-        <w:spacing w:after="0" w:line="240" w:lineRule="auto"/>
-        <w:rPr>
-          <w:rFonts w:ascii="Arial" w:hAnsi="Arial" w:cs="Arial"/>
-          <w:sz w:val="24"/>
-        </w:rPr>
-      </w:pPr>
-    </w:p>
-    <w:p>
-      <w:pPr>
-        <w:spacing w:after="0" w:line="240" w:lineRule="auto"/>
-        <w:rPr>
-          <w:rFonts w:ascii="Arial" w:hAnsi="Arial" w:cs="Arial"/>
-          <w:sz w:val="24"/>
-        </w:rPr>
-      </w:pPr>
-      <w:r>
-        <w:rPr>
-          <w:rFonts w:ascii="Arial" w:hAnsi="Arial" w:cs="Arial"/>
-          <w:sz w:val="24"/>
-        </w:rPr>
-        <w:t>______________________________________________________________</w:t>
-      </w:r>
-    </w:p>
-    <w:p>
-      <w:pPr>
-        <w:spacing w:after="0" w:line="240" w:lineRule="auto"/>
-        <w:rPr>
-          <w:rFonts w:ascii="Arial" w:hAnsi="Arial" w:cs="Arial"/>
-          <w:sz w:val="24"/>
-        </w:rPr>
-      </w:pPr>
-    </w:p>
-    <w:p>
-      <w:pPr>
-        <w:spacing w:after="0" w:line="240" w:lineRule="auto"/>
-        <w:rPr>
-          <w:rFonts w:ascii="Arial" w:hAnsi="Arial" w:cs="Arial"/>
-          <w:sz w:val="24"/>
-        </w:rPr>
-      </w:pPr>
-      <w:r>
-        <w:rPr>
-          <w:rFonts w:ascii="Arial" w:hAnsi="Arial" w:cs="Arial"/>
-          <w:b/>
-          <w:sz w:val="24"/>
-        </w:rPr>
-        <w:t xml:space="preserve">Caso de </w:t>
-      </w:r>
-      <w:r>
-        <w:rPr>
-          <w:rFonts w:ascii="Arial" w:hAnsi="Arial" w:cs="Arial"/>
-          <w:b/>
-          <w:sz w:val="24"/>
-        </w:rPr>
-        <w:t>U</w:t>
-      </w:r>
-      <w:r>
-        <w:rPr>
-          <w:rFonts w:ascii="Arial" w:hAnsi="Arial" w:cs="Arial"/>
-          <w:b/>
-          <w:sz w:val="24"/>
-        </w:rPr>
-        <w:t>so 0</w:t>
-      </w:r>
-      <w:r>
-        <w:rPr>
-          <w:rFonts w:ascii="Arial" w:hAnsi="Arial" w:cs="Arial"/>
-          <w:b/>
-          <w:sz w:val="24"/>
-        </w:rPr>
-        <w:t>6</w:t>
-      </w:r>
-      <w:r>
-        <w:rPr>
-          <w:rFonts w:ascii="Arial" w:hAnsi="Arial" w:cs="Arial"/>
-          <w:b/>
-          <w:sz w:val="24"/>
-        </w:rPr>
-        <w:t xml:space="preserve">: </w:t>
-      </w:r>
-      <w:r>
-        <w:rPr>
-          <w:rFonts w:ascii="Arial" w:hAnsi="Arial" w:cs="Arial"/>
-          <w:sz w:val="24"/>
-        </w:rPr>
-        <w:t xml:space="preserve">Acessar </w:t>
-      </w:r>
-      <w:r>
-        <w:rPr>
-          <w:rFonts w:ascii="Arial" w:hAnsi="Arial" w:cs="Arial"/>
-          <w:sz w:val="24"/>
-        </w:rPr>
-        <w:t>dieta</w:t>
-      </w:r>
-    </w:p>
-    <w:p>
-      <w:pPr>
-        <w:spacing w:after="0" w:line="240" w:lineRule="auto"/>
-        <w:rPr>
-          <w:rFonts w:ascii="Arial" w:hAnsi="Arial" w:cs="Arial"/>
-          <w:sz w:val="24"/>
-        </w:rPr>
-      </w:pPr>
-      <w:r>
-        <w:rPr>
-          <w:rFonts w:ascii="Arial" w:hAnsi="Arial" w:cs="Arial"/>
-          <w:b/>
-          <w:sz w:val="24"/>
-        </w:rPr>
-        <w:t xml:space="preserve">Atores: </w:t>
-      </w:r>
-      <w:r>
-        <w:rPr>
-          <w:rFonts w:ascii="Arial" w:hAnsi="Arial" w:cs="Arial"/>
-          <w:sz w:val="24"/>
-        </w:rPr>
-        <w:t>Paciente</w:t>
-      </w:r>
-    </w:p>
-    <w:p>
-      <w:pPr>
-        <w:spacing w:after="0" w:line="240" w:lineRule="auto"/>
-        <w:rPr>
-          <w:rFonts w:ascii="Arial" w:hAnsi="Arial" w:cs="Arial"/>
-          <w:sz w:val="24"/>
-        </w:rPr>
-      </w:pPr>
-      <w:r>
-        <w:rPr>
-          <w:rFonts w:ascii="Arial" w:hAnsi="Arial" w:cs="Arial"/>
-          <w:b/>
-          <w:sz w:val="24"/>
-        </w:rPr>
-        <w:t xml:space="preserve">Descrição: </w:t>
-      </w:r>
-      <w:r>
-        <w:rPr>
-          <w:rFonts w:ascii="Arial" w:hAnsi="Arial" w:cs="Arial"/>
-          <w:sz w:val="24"/>
-        </w:rPr>
-        <w:t xml:space="preserve">Descreve como </w:t>
-      </w:r>
-      <w:r>
-        <w:rPr>
-          <w:rFonts w:ascii="Arial" w:hAnsi="Arial" w:cs="Arial"/>
-          <w:sz w:val="24"/>
-        </w:rPr>
-        <w:t>o Pac</w:t>
-      </w:r>
-      <w:r>
-        <w:rPr>
-          <w:rFonts w:ascii="Arial" w:hAnsi="Arial" w:cs="Arial"/>
-          <w:sz w:val="24"/>
-        </w:rPr>
-        <w:t>iente acessa as dietas</w:t>
-      </w:r>
-      <w:r>
-        <w:rPr>
-          <w:rFonts w:ascii="Arial" w:hAnsi="Arial" w:cs="Arial"/>
-          <w:sz w:val="24"/>
-        </w:rPr>
-        <w:t xml:space="preserve"> do sistema</w:t>
       </w:r>
     </w:p>
     <w:p>
@@ -2656,7 +1349,7 @@
           <w:rFonts w:ascii="Arial" w:hAnsi="Arial" w:cs="Arial"/>
           <w:sz w:val="24"/>
         </w:rPr>
-        <w:t>Dietas” no menu principal;</w:t>
+        <w:t>Exercícios” no menu principal;</w:t>
       </w:r>
     </w:p>
     <w:p>
@@ -2677,14 +1370,7 @@
           <w:rFonts w:ascii="Arial" w:hAnsi="Arial" w:cs="Arial"/>
           <w:sz w:val="24"/>
         </w:rPr>
-        <w:t xml:space="preserve">   O Paciente seleciona a opção desejada</w:t>
-      </w:r>
-      <w:r>
-        <w:rPr>
-          <w:rFonts w:ascii="Arial" w:hAnsi="Arial" w:cs="Arial"/>
-          <w:sz w:val="24"/>
-        </w:rPr>
-        <w:t>;</w:t>
+        <w:t xml:space="preserve">   O Paciente seleciona a opção desejada;</w:t>
       </w:r>
     </w:p>
     <w:p>
@@ -2705,7 +1391,7 @@
           <w:rFonts w:ascii="Arial" w:hAnsi="Arial" w:cs="Arial"/>
           <w:sz w:val="24"/>
         </w:rPr>
-        <w:t xml:space="preserve">   Caso a opção selecionada seja “Engorda”:</w:t>
+        <w:t xml:space="preserve">   Caso a opção selecionada seja “Aeróbicos”:</w:t>
       </w:r>
     </w:p>
     <w:p>
@@ -2729,14 +1415,7 @@
           <w:rFonts w:ascii="Arial" w:hAnsi="Arial" w:cs="Arial"/>
           <w:sz w:val="24"/>
         </w:rPr>
-        <w:t xml:space="preserve">   </w:t>
-      </w:r>
-      <w:r>
-        <w:rPr>
-          <w:rFonts w:ascii="Arial" w:hAnsi="Arial" w:cs="Arial"/>
-          <w:sz w:val="24"/>
-        </w:rPr>
-        <w:t>O sistema exibe o arquivo PDF referente a dieta de engorda;</w:t>
+        <w:t xml:space="preserve">   O sistema exibe o arquivo PDF referente a dieta de engorda;</w:t>
       </w:r>
     </w:p>
     <w:p>
@@ -2760,21 +1439,7 @@
           <w:rFonts w:ascii="Arial" w:hAnsi="Arial" w:cs="Arial"/>
           <w:sz w:val="24"/>
         </w:rPr>
-        <w:t xml:space="preserve">   Ir ao passo 5</w:t>
-      </w:r>
-      <w:r>
-        <w:rPr>
-          <w:rFonts w:ascii="Arial" w:hAnsi="Arial" w:cs="Arial"/>
-          <w:sz w:val="24"/>
-        </w:rPr>
-        <w:t>;</w:t>
-      </w:r>
-      <w:r>
-        <w:rPr>
-          <w:rFonts w:ascii="Arial" w:hAnsi="Arial" w:cs="Arial"/>
-          <w:sz w:val="24"/>
-        </w:rPr>
-        <w:t xml:space="preserve">   </w:t>
+        <w:t xml:space="preserve">   Ir ao passo 5;   </w:t>
       </w:r>
     </w:p>
     <w:p>
@@ -2795,7 +1460,7 @@
           <w:rFonts w:ascii="Arial" w:hAnsi="Arial" w:cs="Arial"/>
           <w:sz w:val="24"/>
         </w:rPr>
-        <w:t xml:space="preserve">   Caso a opção desejada seja “Emagrecimento”:</w:t>
+        <w:t xml:space="preserve">   Caso a opção desejada seja “Anaeróbicos”:</w:t>
       </w:r>
     </w:p>
     <w:p>
@@ -2819,21 +1484,7 @@
           <w:rFonts w:ascii="Arial" w:hAnsi="Arial" w:cs="Arial"/>
           <w:sz w:val="24"/>
         </w:rPr>
-        <w:t xml:space="preserve">   O sistema exibe o arquivo PDF referente a dieta de </w:t>
-      </w:r>
-      <w:r>
-        <w:rPr>
-          <w:rFonts w:ascii="Arial" w:hAnsi="Arial" w:cs="Arial"/>
-          <w:sz w:val="24"/>
-        </w:rPr>
-        <w:t>emagrecimento</w:t>
-      </w:r>
-      <w:r>
-        <w:rPr>
-          <w:rFonts w:ascii="Arial" w:hAnsi="Arial" w:cs="Arial"/>
-          <w:sz w:val="24"/>
-        </w:rPr>
-        <w:t>;</w:t>
+        <w:t xml:space="preserve">   O sistema exibe o arquivo PDF referente a dieta de emagrecimento;</w:t>
       </w:r>
     </w:p>
     <w:p>
@@ -2857,21 +1508,7 @@
           <w:rFonts w:ascii="Arial" w:hAnsi="Arial" w:cs="Arial"/>
           <w:sz w:val="24"/>
         </w:rPr>
-        <w:t xml:space="preserve">   Ir ao passo </w:t>
-      </w:r>
-      <w:r>
-        <w:rPr>
-          <w:rFonts w:ascii="Arial" w:hAnsi="Arial" w:cs="Arial"/>
-          <w:sz w:val="24"/>
-        </w:rPr>
-        <w:t>5</w:t>
-      </w:r>
-      <w:r>
-        <w:rPr>
-          <w:rFonts w:ascii="Arial" w:hAnsi="Arial" w:cs="Arial"/>
-          <w:sz w:val="24"/>
-        </w:rPr>
-        <w:t xml:space="preserve">;   </w:t>
+        <w:t xml:space="preserve">   Ir ao passo 5;   </w:t>
       </w:r>
     </w:p>
     <w:p>
@@ -2947,21 +1584,21 @@
           <w:rFonts w:ascii="Arial" w:hAnsi="Arial" w:cs="Arial"/>
           <w:sz w:val="24"/>
         </w:rPr>
-        <w:t xml:space="preserve">      []1.1.       O Paciente desiste de acessar </w:t>
-      </w:r>
-      <w:r>
-        <w:rPr>
-          <w:rFonts w:ascii="Arial" w:hAnsi="Arial" w:cs="Arial"/>
-          <w:sz w:val="24"/>
-        </w:rPr>
-        <w:t>às dietas</w:t>
-      </w:r>
-      <w:r>
-        <w:rPr>
-          <w:rFonts w:ascii="Arial" w:hAnsi="Arial" w:cs="Arial"/>
-          <w:sz w:val="24"/>
-        </w:rPr>
-        <w:t>;</w:t>
+        <w:t xml:space="preserve">      []1.1.       O Paciente desiste de </w:t>
+      </w:r>
+      <w:r>
+        <w:rPr>
+          <w:rFonts w:ascii="Arial" w:hAnsi="Arial" w:cs="Arial"/>
+          <w:sz w:val="24"/>
+        </w:rPr>
+        <w:t>consultar os</w:t>
+      </w:r>
+      <w:r>
+        <w:rPr>
+          <w:rFonts w:ascii="Arial" w:hAnsi="Arial" w:cs="Arial"/>
+          <w:sz w:val="24"/>
+        </w:rPr>
+        <w:t xml:space="preserve"> exercícios;</w:t>
       </w:r>
     </w:p>
     <w:p>
@@ -3088,6 +1725,16 @@
           <w:sz w:val="24"/>
         </w:rPr>
       </w:pPr>
+    </w:p>
+    <w:p>
+      <w:pPr>
+        <w:spacing w:after="0" w:line="240" w:lineRule="auto"/>
+        <w:rPr>
+          <w:rFonts w:ascii="Arial" w:hAnsi="Arial" w:cs="Arial"/>
+          <w:b/>
+          <w:sz w:val="24"/>
+        </w:rPr>
+      </w:pPr>
       <w:r>
         <w:rPr>
           <w:rFonts w:ascii="Arial" w:hAnsi="Arial" w:cs="Arial"/>
@@ -3118,7 +1765,7 @@
           <w:b/>
           <w:sz w:val="24"/>
         </w:rPr>
-        <w:t>7</w:t>
+        <w:t>4</w:t>
       </w:r>
       <w:r>
         <w:rPr>
@@ -3133,14 +1780,21 @@
           <w:rFonts w:ascii="Arial" w:hAnsi="Arial" w:cs="Arial"/>
           <w:sz w:val="24"/>
         </w:rPr>
-        <w:t xml:space="preserve">Acessar </w:t>
-      </w:r>
-      <w:r>
-        <w:rPr>
-          <w:rFonts w:ascii="Arial" w:hAnsi="Arial" w:cs="Arial"/>
-          <w:sz w:val="24"/>
-        </w:rPr>
-        <w:t>exercício</w:t>
+        <w:t>Consultar</w:t>
+      </w:r>
+      <w:r>
+        <w:rPr>
+          <w:rFonts w:ascii="Arial" w:hAnsi="Arial" w:cs="Arial"/>
+          <w:sz w:val="24"/>
+        </w:rPr>
+        <w:t xml:space="preserve"> </w:t>
+      </w:r>
+      <w:r>
+        <w:rPr>
+          <w:rFonts w:ascii="Arial" w:hAnsi="Arial" w:cs="Arial"/>
+          <w:sz w:val="24"/>
+        </w:rPr>
+        <w:t>dieta</w:t>
       </w:r>
     </w:p>
     <w:p>
@@ -3195,21 +1849,21 @@
           <w:rFonts w:ascii="Arial" w:hAnsi="Arial" w:cs="Arial"/>
           <w:sz w:val="24"/>
         </w:rPr>
-        <w:t xml:space="preserve">o Paciente acessa </w:t>
-      </w:r>
-      <w:r>
-        <w:rPr>
-          <w:rFonts w:ascii="Arial" w:hAnsi="Arial" w:cs="Arial"/>
-          <w:sz w:val="24"/>
-        </w:rPr>
-        <w:t>os exercícios oferecidos pelo</w:t>
-      </w:r>
-      <w:r>
-        <w:rPr>
-          <w:rFonts w:ascii="Arial" w:hAnsi="Arial" w:cs="Arial"/>
-          <w:sz w:val="24"/>
-        </w:rPr>
-        <w:t xml:space="preserve"> sistema</w:t>
+        <w:t>o Pac</w:t>
+      </w:r>
+      <w:r>
+        <w:rPr>
+          <w:rFonts w:ascii="Arial" w:hAnsi="Arial" w:cs="Arial"/>
+          <w:sz w:val="24"/>
+        </w:rPr>
+        <w:t>iente acessa as dietas</w:t>
+      </w:r>
+      <w:r>
+        <w:rPr>
+          <w:rFonts w:ascii="Arial" w:hAnsi="Arial" w:cs="Arial"/>
+          <w:sz w:val="24"/>
+        </w:rPr>
+        <w:t xml:space="preserve"> do sistema</w:t>
       </w:r>
     </w:p>
     <w:p>
@@ -3254,7 +1908,7 @@
         <w:pStyle w:val="PargrafodaLista"/>
         <w:numPr>
           <w:ilvl w:val="0"/>
-          <w:numId w:val="11"/>
+          <w:numId w:val="5"/>
         </w:numPr>
         <w:spacing w:after="0" w:line="240" w:lineRule="auto"/>
         <w:rPr>
@@ -3281,16 +1935,7 @@
           <w:rFonts w:ascii="Arial" w:hAnsi="Arial" w:cs="Arial"/>
           <w:sz w:val="24"/>
         </w:rPr>
-        <w:t>Exercícios</w:t>
-      </w:r>
-      <w:bookmarkStart w:id="0" w:name="_GoBack"/>
-      <w:bookmarkEnd w:id="0"/>
-      <w:r>
-        <w:rPr>
-          <w:rFonts w:ascii="Arial" w:hAnsi="Arial" w:cs="Arial"/>
-          <w:sz w:val="24"/>
-        </w:rPr>
-        <w:t>” no menu principal;</w:t>
+        <w:t>Dietas” no menu principal;</w:t>
       </w:r>
     </w:p>
     <w:p>
@@ -3298,7 +1943,7 @@
         <w:pStyle w:val="PargrafodaLista"/>
         <w:numPr>
           <w:ilvl w:val="0"/>
-          <w:numId w:val="11"/>
+          <w:numId w:val="5"/>
         </w:numPr>
         <w:spacing w:after="0" w:line="240" w:lineRule="auto"/>
         <w:rPr>
@@ -3311,8 +1956,14 @@
           <w:rFonts w:ascii="Arial" w:hAnsi="Arial" w:cs="Arial"/>
           <w:sz w:val="24"/>
         </w:rPr>
-        <w:lastRenderedPageBreak/>
-        <w:t xml:space="preserve">   O Paciente seleciona a opção desejada;</w:t>
+        <w:t xml:space="preserve">   O Paciente seleciona a opção desejada</w:t>
+      </w:r>
+      <w:r>
+        <w:rPr>
+          <w:rFonts w:ascii="Arial" w:hAnsi="Arial" w:cs="Arial"/>
+          <w:sz w:val="24"/>
+        </w:rPr>
+        <w:t>;</w:t>
       </w:r>
     </w:p>
     <w:p>
@@ -3320,7 +1971,7 @@
         <w:pStyle w:val="PargrafodaLista"/>
         <w:numPr>
           <w:ilvl w:val="0"/>
-          <w:numId w:val="11"/>
+          <w:numId w:val="5"/>
         </w:numPr>
         <w:spacing w:after="0" w:line="240" w:lineRule="auto"/>
         <w:rPr>
@@ -3381,7 +2032,14 @@
           <w:rFonts w:ascii="Arial" w:hAnsi="Arial" w:cs="Arial"/>
           <w:sz w:val="24"/>
         </w:rPr>
-        <w:t xml:space="preserve">   Ir ao passo 5;   </w:t>
+        <w:t xml:space="preserve">   Ir ao passo 5;</w:t>
+      </w:r>
+      <w:r>
+        <w:rPr>
+          <w:rFonts w:ascii="Arial" w:hAnsi="Arial" w:cs="Arial"/>
+          <w:sz w:val="24"/>
+        </w:rPr>
+        <w:t xml:space="preserve">   </w:t>
       </w:r>
     </w:p>
     <w:p>
@@ -3389,7 +2047,7 @@
         <w:pStyle w:val="PargrafodaLista"/>
         <w:numPr>
           <w:ilvl w:val="0"/>
-          <w:numId w:val="11"/>
+          <w:numId w:val="5"/>
         </w:numPr>
         <w:spacing w:after="0" w:line="240" w:lineRule="auto"/>
         <w:rPr>
@@ -3402,6 +2060,7 @@
           <w:rFonts w:ascii="Arial" w:hAnsi="Arial" w:cs="Arial"/>
           <w:sz w:val="24"/>
         </w:rPr>
+        <w:lastRenderedPageBreak/>
         <w:t xml:space="preserve">   Caso a opção desejada seja “Emagrecimento”:</w:t>
       </w:r>
     </w:p>
@@ -3458,7 +2117,7 @@
         <w:pStyle w:val="PargrafodaLista"/>
         <w:numPr>
           <w:ilvl w:val="0"/>
-          <w:numId w:val="11"/>
+          <w:numId w:val="5"/>
         </w:numPr>
         <w:spacing w:after="0" w:line="240" w:lineRule="auto"/>
         <w:rPr>
@@ -3526,7 +2185,28 @@
           <w:rFonts w:ascii="Arial" w:hAnsi="Arial" w:cs="Arial"/>
           <w:sz w:val="24"/>
         </w:rPr>
-        <w:t xml:space="preserve">      []1.1.       O Paciente desiste de acessar às dietas;</w:t>
+        <w:t xml:space="preserve">      []1.1.       O Paciente desiste de </w:t>
+      </w:r>
+      <w:r>
+        <w:rPr>
+          <w:rFonts w:ascii="Arial" w:hAnsi="Arial" w:cs="Arial"/>
+          <w:sz w:val="24"/>
+        </w:rPr>
+        <w:t>consultar a</w:t>
+      </w:r>
+      <w:r>
+        <w:rPr>
+          <w:rFonts w:ascii="Arial" w:hAnsi="Arial" w:cs="Arial"/>
+          <w:sz w:val="24"/>
+        </w:rPr>
+        <w:t>s dietas</w:t>
+      </w:r>
+      <w:r>
+        <w:rPr>
+          <w:rFonts w:ascii="Arial" w:hAnsi="Arial" w:cs="Arial"/>
+          <w:sz w:val="24"/>
+        </w:rPr>
+        <w:t>;</w:t>
       </w:r>
     </w:p>
     <w:p>
@@ -3610,15 +2290,6 @@
         </w:rPr>
         <w:t xml:space="preserve">Pós-condições: </w:t>
       </w:r>
-    </w:p>
-    <w:p>
-      <w:pPr>
-        <w:spacing w:after="0" w:line="240" w:lineRule="auto"/>
-        <w:rPr>
-          <w:rFonts w:ascii="Arial" w:hAnsi="Arial" w:cs="Arial"/>
-          <w:sz w:val="24"/>
-        </w:rPr>
-      </w:pPr>
     </w:p>
     <w:p>
       <w:pPr>
@@ -3640,7 +2311,7 @@
 </file>
 
 <file path=word/numbering.xml><?xml version="1.0" encoding="utf-8"?>
-<w:numbering xmlns:wpc="http://schemas.microsoft.com/office/word/2010/wordprocessingCanvas" xmlns:mc="http://schemas.openxmlformats.org/markup-compatibility/2006" xmlns:o="urn:schemas-microsoft-com:office:office" xmlns:r="http://schemas.openxmlformats.org/officeDocument/2006/relationships" xmlns:m="http://schemas.openxmlformats.org/officeDocument/2006/math" xmlns:v="urn:schemas-microsoft-com:vml" xmlns:wp14="http://schemas.microsoft.com/office/word/2010/wordprocessingDrawing" xmlns:wp="http://schemas.openxmlformats.org/drawingml/2006/wordprocessingDrawing" xmlns:w10="urn:schemas-microsoft-com:office:word" xmlns:w="http://schemas.openxmlformats.org/wordprocessingml/2006/main" xmlns:w14="http://schemas.microsoft.com/office/word/2010/wordml" xmlns:w15="http://schemas.microsoft.com/office/word/2012/wordml" xmlns:wpg="http://schemas.microsoft.com/office/word/2010/wordprocessingGroup" xmlns:wpi="http://schemas.microsoft.com/office/word/2010/wordprocessingInk" xmlns:wne="http://schemas.microsoft.com/office/word/2006/wordml" xmlns:wps="http://schemas.microsoft.com/office/word/2010/wordprocessingShape" mc:Ignorable="w14 w15 wp14">
+<w:numbering xmlns:wpc="http://schemas.microsoft.com/office/word/2010/wordprocessingCanvas" xmlns:cx="http://schemas.microsoft.com/office/drawing/2014/chartex" xmlns:cx1="http://schemas.microsoft.com/office/drawing/2015/9/8/chartex" xmlns:cx2="http://schemas.microsoft.com/office/drawing/2015/10/21/chartex" xmlns:cx3="http://schemas.microsoft.com/office/drawing/2016/5/9/chartex" xmlns:cx4="http://schemas.microsoft.com/office/drawing/2016/5/10/chartex" xmlns:cx5="http://schemas.microsoft.com/office/drawing/2016/5/11/chartex" xmlns:cx6="http://schemas.microsoft.com/office/drawing/2016/5/12/chartex" xmlns:cx7="http://schemas.microsoft.com/office/drawing/2016/5/13/chartex" xmlns:cx8="http://schemas.microsoft.com/office/drawing/2016/5/14/chartex" xmlns:mc="http://schemas.openxmlformats.org/markup-compatibility/2006" xmlns:aink="http://schemas.microsoft.com/office/drawing/2016/ink" xmlns:am3d="http://schemas.microsoft.com/office/drawing/2017/model3d" xmlns:o="urn:schemas-microsoft-com:office:office" xmlns:r="http://schemas.openxmlformats.org/officeDocument/2006/relationships" xmlns:m="http://schemas.openxmlformats.org/officeDocument/2006/math" xmlns:v="urn:schemas-microsoft-com:vml" xmlns:wp14="http://schemas.microsoft.com/office/word/2010/wordprocessingDrawing" xmlns:wp="http://schemas.openxmlformats.org/drawingml/2006/wordprocessingDrawing" xmlns:w10="urn:schemas-microsoft-com:office:word" xmlns:w="http://schemas.openxmlformats.org/wordprocessingml/2006/main" xmlns:w14="http://schemas.microsoft.com/office/word/2010/wordml" xmlns:w15="http://schemas.microsoft.com/office/word/2012/wordml" xmlns:w16cid="http://schemas.microsoft.com/office/word/2016/wordml/cid" xmlns:w16se="http://schemas.microsoft.com/office/word/2015/wordml/symex" xmlns:wpg="http://schemas.microsoft.com/office/word/2010/wordprocessingGroup" xmlns:wpi="http://schemas.microsoft.com/office/word/2010/wordprocessingInk" xmlns:wne="http://schemas.microsoft.com/office/word/2006/wordml" xmlns:wps="http://schemas.microsoft.com/office/word/2010/wordprocessingShape" mc:Ignorable="w14 w15 w16se w16cid wp14">
   <w:abstractNum w:abstractNumId="0" w15:restartNumberingAfterBreak="0">
     <w:nsid w:val="0FAD049C"/>
     <w:multiLevelType w:val="multilevel"/>
@@ -4721,7 +3392,7 @@
 </file>
 
 <file path=word/styles.xml><?xml version="1.0" encoding="utf-8"?>
-<w:styles xmlns:mc="http://schemas.openxmlformats.org/markup-compatibility/2006" xmlns:r="http://schemas.openxmlformats.org/officeDocument/2006/relationships" xmlns:w="http://schemas.openxmlformats.org/wordprocessingml/2006/main" xmlns:w14="http://schemas.microsoft.com/office/word/2010/wordml" xmlns:w15="http://schemas.microsoft.com/office/word/2012/wordml" mc:Ignorable="w14 w15">
+<w:styles xmlns:mc="http://schemas.openxmlformats.org/markup-compatibility/2006" xmlns:r="http://schemas.openxmlformats.org/officeDocument/2006/relationships" xmlns:w="http://schemas.openxmlformats.org/wordprocessingml/2006/main" xmlns:w14="http://schemas.microsoft.com/office/word/2010/wordml" xmlns:w15="http://schemas.microsoft.com/office/word/2012/wordml" xmlns:w16cid="http://schemas.microsoft.com/office/word/2016/wordml/cid" xmlns:w16se="http://schemas.microsoft.com/office/word/2015/wordml/symex" mc:Ignorable="w14 w15 w16se w16cid">
   <w:docDefaults>
     <w:rPrDefault>
       <w:rPr>
@@ -4737,7 +3408,7 @@
       </w:pPr>
     </w:pPrDefault>
   </w:docDefaults>
-  <w:latentStyles w:defLockedState="0" w:defUIPriority="99" w:defSemiHidden="0" w:defUnhideWhenUsed="0" w:defQFormat="0" w:count="371">
+  <w:latentStyles w:defLockedState="0" w:defUIPriority="99" w:defSemiHidden="0" w:defUnhideWhenUsed="0" w:defQFormat="0" w:count="375">
     <w:lsdException w:name="Normal" w:uiPriority="0" w:qFormat="1"/>
     <w:lsdException w:name="heading 1" w:uiPriority="9" w:qFormat="1"/>
     <w:lsdException w:name="heading 2" w:semiHidden="1" w:uiPriority="9" w:unhideWhenUsed="1" w:qFormat="1"/>
@@ -5109,6 +3780,10 @@
     <w:lsdException w:name="List Table 5 Dark Accent 6" w:uiPriority="50"/>
     <w:lsdException w:name="List Table 6 Colorful Accent 6" w:uiPriority="51"/>
     <w:lsdException w:name="List Table 7 Colorful Accent 6" w:uiPriority="52"/>
+    <w:lsdException w:name="Mention" w:semiHidden="1" w:unhideWhenUsed="1"/>
+    <w:lsdException w:name="Smart Hyperlink" w:semiHidden="1" w:unhideWhenUsed="1"/>
+    <w:lsdException w:name="Hashtag" w:semiHidden="1" w:unhideWhenUsed="1"/>
+    <w:lsdException w:name="Unresolved Mention" w:semiHidden="1" w:unhideWhenUsed="1"/>
   </w:latentStyles>
   <w:style w:type="paragraph" w:default="1" w:styleId="Normal">
     <w:name w:val="Normal"/>
@@ -5421,7 +4096,7 @@
 </file>
 
 <file path=customXml/itemProps1.xml><?xml version="1.0" encoding="utf-8"?>
-<ds:datastoreItem xmlns:ds="http://schemas.openxmlformats.org/officeDocument/2006/customXml" ds:itemID="{81942648-1226-4F01-A3B6-D7E30D9ADCC2}">
+<ds:datastoreItem xmlns:ds="http://schemas.openxmlformats.org/officeDocument/2006/customXml" ds:itemID="{6C41063C-ACB8-4460-B140-B1E14ECE5C82}">
   <ds:schemaRefs>
     <ds:schemaRef ds:uri="http://schemas.openxmlformats.org/officeDocument/2006/bibliography"/>
   </ds:schemaRefs>

</xml_diff>

<commit_message>
Tem que ver quais casos de uso faltam!!
</commit_message>
<xml_diff>
--- a/Projeto Final/Descrição de Caso de Uso.docx
+++ b/Projeto Final/Descrição de Caso de Uso.docx
@@ -93,8 +93,6 @@
         </w:rPr>
         <w:t>Paciente</w:t>
       </w:r>
-      <w:bookmarkStart w:id="0" w:name="_GoBack"/>
-      <w:bookmarkEnd w:id="0"/>
     </w:p>
     <w:p>
       <w:pPr>
@@ -2224,6 +2222,317 @@
         </w:rPr>
         <w:t xml:space="preserve">      []1.2.       Caso de Uso retorna ao passo 5 do fluxo principal;</w:t>
       </w:r>
+    </w:p>
+    <w:p>
+      <w:pPr>
+        <w:spacing w:after="0" w:line="240" w:lineRule="auto"/>
+        <w:rPr>
+          <w:rFonts w:ascii="Arial" w:hAnsi="Arial" w:cs="Arial"/>
+          <w:sz w:val="24"/>
+        </w:rPr>
+      </w:pPr>
+    </w:p>
+    <w:p>
+      <w:pPr>
+        <w:spacing w:after="0" w:line="240" w:lineRule="auto"/>
+        <w:rPr>
+          <w:rFonts w:ascii="Arial" w:hAnsi="Arial" w:cs="Arial"/>
+          <w:sz w:val="24"/>
+        </w:rPr>
+      </w:pPr>
+      <w:r>
+        <w:rPr>
+          <w:rFonts w:ascii="Arial" w:hAnsi="Arial" w:cs="Arial"/>
+          <w:b/>
+          <w:sz w:val="24"/>
+        </w:rPr>
+        <w:t xml:space="preserve">Pré-condições: </w:t>
+      </w:r>
+      <w:r>
+        <w:rPr>
+          <w:rFonts w:ascii="Arial" w:hAnsi="Arial" w:cs="Arial"/>
+          <w:sz w:val="24"/>
+        </w:rPr>
+        <w:t xml:space="preserve">Paciente </w:t>
+      </w:r>
+      <w:proofErr w:type="spellStart"/>
+      <w:r>
+        <w:rPr>
+          <w:rFonts w:ascii="Arial" w:hAnsi="Arial" w:cs="Arial"/>
+          <w:sz w:val="24"/>
+        </w:rPr>
+        <w:t>logado</w:t>
+      </w:r>
+      <w:proofErr w:type="spellEnd"/>
+      <w:r>
+        <w:rPr>
+          <w:rFonts w:ascii="Arial" w:hAnsi="Arial" w:cs="Arial"/>
+          <w:sz w:val="24"/>
+        </w:rPr>
+        <w:t xml:space="preserve"> no software</w:t>
+      </w:r>
+    </w:p>
+    <w:p>
+      <w:pPr>
+        <w:spacing w:after="0" w:line="240" w:lineRule="auto"/>
+        <w:rPr>
+          <w:rFonts w:ascii="Arial" w:hAnsi="Arial" w:cs="Arial"/>
+          <w:b/>
+          <w:sz w:val="24"/>
+        </w:rPr>
+      </w:pPr>
+      <w:r>
+        <w:rPr>
+          <w:rFonts w:ascii="Arial" w:hAnsi="Arial" w:cs="Arial"/>
+          <w:b/>
+          <w:sz w:val="24"/>
+        </w:rPr>
+        <w:t xml:space="preserve">Pós-condições: </w:t>
+      </w:r>
+    </w:p>
+    <w:p>
+      <w:pPr>
+        <w:spacing w:after="0" w:line="240" w:lineRule="auto"/>
+        <w:rPr>
+          <w:rFonts w:ascii="Arial" w:hAnsi="Arial" w:cs="Arial"/>
+          <w:sz w:val="24"/>
+        </w:rPr>
+      </w:pPr>
+    </w:p>
+    <w:p>
+      <w:pPr>
+        <w:pBdr>
+          <w:bottom w:val="single" w:sz="6" w:space="1" w:color="auto"/>
+        </w:pBdr>
+        <w:spacing w:after="0" w:line="240" w:lineRule="auto"/>
+        <w:rPr>
+          <w:rFonts w:ascii="Arial" w:hAnsi="Arial" w:cs="Arial"/>
+          <w:sz w:val="24"/>
+        </w:rPr>
+      </w:pPr>
+    </w:p>
+    <w:p>
+      <w:pPr>
+        <w:spacing w:after="0" w:line="240" w:lineRule="auto"/>
+        <w:rPr>
+          <w:rFonts w:ascii="Arial" w:hAnsi="Arial" w:cs="Arial"/>
+          <w:sz w:val="24"/>
+        </w:rPr>
+      </w:pPr>
+    </w:p>
+    <w:p>
+      <w:pPr>
+        <w:spacing w:after="0" w:line="240" w:lineRule="auto"/>
+        <w:rPr>
+          <w:rFonts w:ascii="Arial" w:hAnsi="Arial" w:cs="Arial"/>
+          <w:sz w:val="24"/>
+        </w:rPr>
+      </w:pPr>
+    </w:p>
+    <w:p>
+      <w:pPr>
+        <w:spacing w:after="0" w:line="240" w:lineRule="auto"/>
+        <w:rPr>
+          <w:rFonts w:ascii="Arial" w:hAnsi="Arial" w:cs="Arial"/>
+          <w:b/>
+          <w:sz w:val="24"/>
+        </w:rPr>
+      </w:pPr>
+      <w:r>
+        <w:rPr>
+          <w:rFonts w:ascii="Arial" w:hAnsi="Arial" w:cs="Arial"/>
+          <w:b/>
+          <w:sz w:val="24"/>
+        </w:rPr>
+        <w:t xml:space="preserve">Caso de </w:t>
+      </w:r>
+      <w:r>
+        <w:rPr>
+          <w:rFonts w:ascii="Arial" w:hAnsi="Arial" w:cs="Arial"/>
+          <w:b/>
+          <w:sz w:val="24"/>
+        </w:rPr>
+        <w:t>U</w:t>
+      </w:r>
+      <w:r>
+        <w:rPr>
+          <w:rFonts w:ascii="Arial" w:hAnsi="Arial" w:cs="Arial"/>
+          <w:b/>
+          <w:sz w:val="24"/>
+        </w:rPr>
+        <w:t>so 0</w:t>
+      </w:r>
+      <w:r>
+        <w:rPr>
+          <w:rFonts w:ascii="Arial" w:hAnsi="Arial" w:cs="Arial"/>
+          <w:b/>
+          <w:sz w:val="24"/>
+        </w:rPr>
+        <w:t>5</w:t>
+      </w:r>
+      <w:r>
+        <w:rPr>
+          <w:rFonts w:ascii="Arial" w:hAnsi="Arial" w:cs="Arial"/>
+          <w:b/>
+          <w:sz w:val="24"/>
+        </w:rPr>
+        <w:t xml:space="preserve">: </w:t>
+      </w:r>
+    </w:p>
+    <w:p>
+      <w:pPr>
+        <w:spacing w:after="0" w:line="240" w:lineRule="auto"/>
+        <w:rPr>
+          <w:rFonts w:ascii="Arial" w:hAnsi="Arial" w:cs="Arial"/>
+          <w:sz w:val="24"/>
+        </w:rPr>
+      </w:pPr>
+      <w:r>
+        <w:rPr>
+          <w:rFonts w:ascii="Arial" w:hAnsi="Arial" w:cs="Arial"/>
+          <w:b/>
+          <w:sz w:val="24"/>
+        </w:rPr>
+        <w:t xml:space="preserve">Atores: </w:t>
+      </w:r>
+      <w:r>
+        <w:rPr>
+          <w:rFonts w:ascii="Arial" w:hAnsi="Arial" w:cs="Arial"/>
+          <w:sz w:val="24"/>
+        </w:rPr>
+        <w:t>Paciente</w:t>
+      </w:r>
+    </w:p>
+    <w:p>
+      <w:pPr>
+        <w:spacing w:after="0" w:line="240" w:lineRule="auto"/>
+        <w:rPr>
+          <w:rFonts w:ascii="Arial" w:hAnsi="Arial" w:cs="Arial"/>
+          <w:sz w:val="24"/>
+        </w:rPr>
+      </w:pPr>
+      <w:r>
+        <w:rPr>
+          <w:rFonts w:ascii="Arial" w:hAnsi="Arial" w:cs="Arial"/>
+          <w:b/>
+          <w:sz w:val="24"/>
+        </w:rPr>
+        <w:t xml:space="preserve">Descrição: </w:t>
+      </w:r>
+      <w:r>
+        <w:rPr>
+          <w:rFonts w:ascii="Arial" w:hAnsi="Arial" w:cs="Arial"/>
+          <w:sz w:val="24"/>
+        </w:rPr>
+        <w:t xml:space="preserve">Descreve como </w:t>
+      </w:r>
+      <w:r>
+        <w:rPr>
+          <w:rFonts w:ascii="Arial" w:hAnsi="Arial" w:cs="Arial"/>
+          <w:sz w:val="24"/>
+        </w:rPr>
+        <w:t xml:space="preserve">o Paciente </w:t>
+      </w:r>
+    </w:p>
+    <w:p>
+      <w:pPr>
+        <w:spacing w:after="0" w:line="240" w:lineRule="auto"/>
+        <w:rPr>
+          <w:rFonts w:ascii="Arial" w:hAnsi="Arial" w:cs="Arial"/>
+          <w:sz w:val="24"/>
+        </w:rPr>
+      </w:pPr>
+    </w:p>
+    <w:p>
+      <w:pPr>
+        <w:spacing w:after="0" w:line="240" w:lineRule="auto"/>
+        <w:rPr>
+          <w:rFonts w:ascii="Arial" w:hAnsi="Arial" w:cs="Arial"/>
+          <w:b/>
+          <w:sz w:val="24"/>
+        </w:rPr>
+      </w:pPr>
+      <w:r>
+        <w:rPr>
+          <w:rFonts w:ascii="Arial" w:hAnsi="Arial" w:cs="Arial"/>
+          <w:b/>
+          <w:sz w:val="24"/>
+        </w:rPr>
+        <w:t>Fluxo Principal:</w:t>
+      </w:r>
+    </w:p>
+    <w:p>
+      <w:pPr>
+        <w:spacing w:after="0" w:line="240" w:lineRule="auto"/>
+        <w:rPr>
+          <w:rFonts w:ascii="Arial" w:hAnsi="Arial" w:cs="Arial"/>
+          <w:b/>
+          <w:sz w:val="24"/>
+        </w:rPr>
+      </w:pPr>
+    </w:p>
+    <w:p>
+      <w:pPr>
+        <w:pStyle w:val="PargrafodaLista"/>
+        <w:numPr>
+          <w:ilvl w:val="0"/>
+          <w:numId w:val="12"/>
+        </w:numPr>
+        <w:spacing w:after="0" w:line="240" w:lineRule="auto"/>
+        <w:rPr>
+          <w:rFonts w:ascii="Arial" w:hAnsi="Arial" w:cs="Arial"/>
+          <w:sz w:val="24"/>
+        </w:rPr>
+      </w:pPr>
+      <w:r>
+        <w:rPr>
+          <w:rFonts w:ascii="Arial" w:hAnsi="Arial" w:cs="Arial"/>
+          <w:sz w:val="24"/>
+        </w:rPr>
+        <w:t xml:space="preserve">   </w:t>
+      </w:r>
+    </w:p>
+    <w:p>
+      <w:pPr>
+        <w:spacing w:after="0" w:line="240" w:lineRule="auto"/>
+        <w:rPr>
+          <w:rFonts w:ascii="Arial" w:hAnsi="Arial" w:cs="Arial"/>
+          <w:b/>
+          <w:sz w:val="24"/>
+        </w:rPr>
+      </w:pPr>
+      <w:r>
+        <w:rPr>
+          <w:rFonts w:ascii="Arial" w:hAnsi="Arial" w:cs="Arial"/>
+          <w:b/>
+          <w:sz w:val="24"/>
+        </w:rPr>
+        <w:t>Fluxos Alternativos:</w:t>
+      </w:r>
+    </w:p>
+    <w:p>
+      <w:pPr>
+        <w:spacing w:after="0" w:line="240" w:lineRule="auto"/>
+      </w:pPr>
+    </w:p>
+    <w:p>
+      <w:pPr>
+        <w:spacing w:after="0" w:line="240" w:lineRule="auto"/>
+        <w:rPr>
+          <w:rFonts w:ascii="Arial" w:hAnsi="Arial" w:cs="Arial"/>
+          <w:sz w:val="24"/>
+          <w:u w:val="single"/>
+        </w:rPr>
+      </w:pPr>
+      <w:r>
+        <w:rPr>
+          <w:rFonts w:ascii="Arial" w:hAnsi="Arial" w:cs="Arial"/>
+          <w:sz w:val="24"/>
+        </w:rPr>
+        <w:t xml:space="preserve">      []1.1.       </w:t>
+      </w:r>
+      <w:bookmarkStart w:id="0" w:name="_GoBack"/>
+      <w:bookmarkEnd w:id="0"/>
     </w:p>
     <w:p>
       <w:pPr>
@@ -2434,6 +2743,127 @@
     </w:lvl>
   </w:abstractNum>
   <w:abstractNum w:abstractNumId="1" w15:restartNumberingAfterBreak="0">
+    <w:nsid w:val="10F41CDA"/>
+    <w:multiLevelType w:val="multilevel"/>
+    <w:tmpl w:val="B2C8425C"/>
+    <w:lvl w:ilvl="0">
+      <w:start w:val="1"/>
+      <w:numFmt w:val="decimal"/>
+      <w:lvlText w:val="%1."/>
+      <w:lvlJc w:val="left"/>
+      <w:pPr>
+        <w:ind w:left="720" w:hanging="360"/>
+      </w:pPr>
+      <w:rPr>
+        <w:rFonts w:hint="default"/>
+      </w:rPr>
+    </w:lvl>
+    <w:lvl w:ilvl="1">
+      <w:start w:val="1"/>
+      <w:numFmt w:val="decimal"/>
+      <w:isLgl/>
+      <w:lvlText w:val="%1.%2"/>
+      <w:lvlJc w:val="left"/>
+      <w:pPr>
+        <w:ind w:left="720" w:hanging="360"/>
+      </w:pPr>
+      <w:rPr>
+        <w:rFonts w:hint="default"/>
+      </w:rPr>
+    </w:lvl>
+    <w:lvl w:ilvl="2">
+      <w:start w:val="1"/>
+      <w:numFmt w:val="decimal"/>
+      <w:isLgl/>
+      <w:lvlText w:val="%1.%2.%3"/>
+      <w:lvlJc w:val="left"/>
+      <w:pPr>
+        <w:ind w:left="1080" w:hanging="720"/>
+      </w:pPr>
+      <w:rPr>
+        <w:rFonts w:hint="default"/>
+      </w:rPr>
+    </w:lvl>
+    <w:lvl w:ilvl="3">
+      <w:start w:val="1"/>
+      <w:numFmt w:val="decimal"/>
+      <w:isLgl/>
+      <w:lvlText w:val="%1.%2.%3.%4"/>
+      <w:lvlJc w:val="left"/>
+      <w:pPr>
+        <w:ind w:left="1440" w:hanging="1080"/>
+      </w:pPr>
+      <w:rPr>
+        <w:rFonts w:hint="default"/>
+      </w:rPr>
+    </w:lvl>
+    <w:lvl w:ilvl="4">
+      <w:start w:val="1"/>
+      <w:numFmt w:val="decimal"/>
+      <w:isLgl/>
+      <w:lvlText w:val="%1.%2.%3.%4.%5"/>
+      <w:lvlJc w:val="left"/>
+      <w:pPr>
+        <w:ind w:left="1440" w:hanging="1080"/>
+      </w:pPr>
+      <w:rPr>
+        <w:rFonts w:hint="default"/>
+      </w:rPr>
+    </w:lvl>
+    <w:lvl w:ilvl="5">
+      <w:start w:val="1"/>
+      <w:numFmt w:val="decimal"/>
+      <w:isLgl/>
+      <w:lvlText w:val="%1.%2.%3.%4.%5.%6"/>
+      <w:lvlJc w:val="left"/>
+      <w:pPr>
+        <w:ind w:left="1800" w:hanging="1440"/>
+      </w:pPr>
+      <w:rPr>
+        <w:rFonts w:hint="default"/>
+      </w:rPr>
+    </w:lvl>
+    <w:lvl w:ilvl="6">
+      <w:start w:val="1"/>
+      <w:numFmt w:val="decimal"/>
+      <w:isLgl/>
+      <w:lvlText w:val="%1.%2.%3.%4.%5.%6.%7"/>
+      <w:lvlJc w:val="left"/>
+      <w:pPr>
+        <w:ind w:left="1800" w:hanging="1440"/>
+      </w:pPr>
+      <w:rPr>
+        <w:rFonts w:hint="default"/>
+      </w:rPr>
+    </w:lvl>
+    <w:lvl w:ilvl="7">
+      <w:start w:val="1"/>
+      <w:numFmt w:val="decimal"/>
+      <w:isLgl/>
+      <w:lvlText w:val="%1.%2.%3.%4.%5.%6.%7.%8"/>
+      <w:lvlJc w:val="left"/>
+      <w:pPr>
+        <w:ind w:left="2160" w:hanging="1800"/>
+      </w:pPr>
+      <w:rPr>
+        <w:rFonts w:hint="default"/>
+      </w:rPr>
+    </w:lvl>
+    <w:lvl w:ilvl="8">
+      <w:start w:val="1"/>
+      <w:numFmt w:val="decimal"/>
+      <w:isLgl/>
+      <w:lvlText w:val="%1.%2.%3.%4.%5.%6.%7.%8.%9"/>
+      <w:lvlJc w:val="left"/>
+      <w:pPr>
+        <w:ind w:left="2160" w:hanging="1800"/>
+      </w:pPr>
+      <w:rPr>
+        <w:rFonts w:hint="default"/>
+      </w:rPr>
+    </w:lvl>
+  </w:abstractNum>
+  <w:abstractNum w:abstractNumId="2" w15:restartNumberingAfterBreak="0">
     <w:nsid w:val="11593497"/>
     <w:multiLevelType w:val="hybridMultilevel"/>
     <w:tmpl w:val="6182108C"/>
@@ -2522,7 +2952,7 @@
       </w:pPr>
     </w:lvl>
   </w:abstractNum>
-  <w:abstractNum w:abstractNumId="2" w15:restartNumberingAfterBreak="0">
+  <w:abstractNum w:abstractNumId="3" w15:restartNumberingAfterBreak="0">
     <w:nsid w:val="13D04533"/>
     <w:multiLevelType w:val="hybridMultilevel"/>
     <w:tmpl w:val="6182108C"/>
@@ -2611,7 +3041,7 @@
       </w:pPr>
     </w:lvl>
   </w:abstractNum>
-  <w:abstractNum w:abstractNumId="3" w15:restartNumberingAfterBreak="0">
+  <w:abstractNum w:abstractNumId="4" w15:restartNumberingAfterBreak="0">
     <w:nsid w:val="34753160"/>
     <w:multiLevelType w:val="hybridMultilevel"/>
     <w:tmpl w:val="6182108C"/>
@@ -2700,7 +3130,7 @@
       </w:pPr>
     </w:lvl>
   </w:abstractNum>
-  <w:abstractNum w:abstractNumId="4" w15:restartNumberingAfterBreak="0">
+  <w:abstractNum w:abstractNumId="5" w15:restartNumberingAfterBreak="0">
     <w:nsid w:val="385A163E"/>
     <w:multiLevelType w:val="hybridMultilevel"/>
     <w:tmpl w:val="6182108C"/>
@@ -2789,7 +3219,7 @@
       </w:pPr>
     </w:lvl>
   </w:abstractNum>
-  <w:abstractNum w:abstractNumId="5" w15:restartNumberingAfterBreak="0">
+  <w:abstractNum w:abstractNumId="6" w15:restartNumberingAfterBreak="0">
     <w:nsid w:val="436E24B2"/>
     <w:multiLevelType w:val="hybridMultilevel"/>
     <w:tmpl w:val="6182108C"/>
@@ -2878,7 +3308,7 @@
       </w:pPr>
     </w:lvl>
   </w:abstractNum>
-  <w:abstractNum w:abstractNumId="6" w15:restartNumberingAfterBreak="0">
+  <w:abstractNum w:abstractNumId="7" w15:restartNumberingAfterBreak="0">
     <w:nsid w:val="44DB579D"/>
     <w:multiLevelType w:val="hybridMultilevel"/>
     <w:tmpl w:val="6182108C"/>
@@ -2967,7 +3397,7 @@
       </w:pPr>
     </w:lvl>
   </w:abstractNum>
-  <w:abstractNum w:abstractNumId="7" w15:restartNumberingAfterBreak="0">
+  <w:abstractNum w:abstractNumId="8" w15:restartNumberingAfterBreak="0">
     <w:nsid w:val="590C638F"/>
     <w:multiLevelType w:val="hybridMultilevel"/>
     <w:tmpl w:val="6182108C"/>
@@ -3056,7 +3486,7 @@
       </w:pPr>
     </w:lvl>
   </w:abstractNum>
-  <w:abstractNum w:abstractNumId="8" w15:restartNumberingAfterBreak="0">
+  <w:abstractNum w:abstractNumId="9" w15:restartNumberingAfterBreak="0">
     <w:nsid w:val="5B5E5ED5"/>
     <w:multiLevelType w:val="multilevel"/>
     <w:tmpl w:val="B2C8425C"/>
@@ -3177,7 +3607,7 @@
       </w:rPr>
     </w:lvl>
   </w:abstractNum>
-  <w:abstractNum w:abstractNumId="9" w15:restartNumberingAfterBreak="0">
+  <w:abstractNum w:abstractNumId="10" w15:restartNumberingAfterBreak="0">
     <w:nsid w:val="5E8449E8"/>
     <w:multiLevelType w:val="hybridMultilevel"/>
     <w:tmpl w:val="6182108C"/>
@@ -3266,7 +3696,7 @@
       </w:pPr>
     </w:lvl>
   </w:abstractNum>
-  <w:abstractNum w:abstractNumId="10" w15:restartNumberingAfterBreak="0">
+  <w:abstractNum w:abstractNumId="11" w15:restartNumberingAfterBreak="0">
     <w:nsid w:val="6C357AE5"/>
     <w:multiLevelType w:val="hybridMultilevel"/>
     <w:tmpl w:val="6182108C"/>
@@ -3356,37 +3786,40 @@
     </w:lvl>
   </w:abstractNum>
   <w:num w:numId="1">
-    <w:abstractNumId w:val="1"/>
+    <w:abstractNumId w:val="2"/>
   </w:num>
   <w:num w:numId="2">
-    <w:abstractNumId w:val="7"/>
+    <w:abstractNumId w:val="8"/>
   </w:num>
   <w:num w:numId="3">
-    <w:abstractNumId w:val="5"/>
+    <w:abstractNumId w:val="6"/>
   </w:num>
   <w:num w:numId="4">
-    <w:abstractNumId w:val="9"/>
+    <w:abstractNumId w:val="10"/>
   </w:num>
   <w:num w:numId="5">
     <w:abstractNumId w:val="0"/>
   </w:num>
   <w:num w:numId="6">
-    <w:abstractNumId w:val="2"/>
+    <w:abstractNumId w:val="3"/>
   </w:num>
   <w:num w:numId="7">
+    <w:abstractNumId w:val="5"/>
+  </w:num>
+  <w:num w:numId="8">
+    <w:abstractNumId w:val="7"/>
+  </w:num>
+  <w:num w:numId="9">
     <w:abstractNumId w:val="4"/>
   </w:num>
-  <w:num w:numId="8">
-    <w:abstractNumId w:val="6"/>
-  </w:num>
-  <w:num w:numId="9">
-    <w:abstractNumId w:val="3"/>
-  </w:num>
   <w:num w:numId="10">
-    <w:abstractNumId w:val="10"/>
+    <w:abstractNumId w:val="11"/>
   </w:num>
   <w:num w:numId="11">
-    <w:abstractNumId w:val="8"/>
+    <w:abstractNumId w:val="9"/>
+  </w:num>
+  <w:num w:numId="12">
+    <w:abstractNumId w:val="1"/>
   </w:num>
 </w:numbering>
 </file>
@@ -4096,7 +4529,7 @@
 </file>
 
 <file path=customXml/itemProps1.xml><?xml version="1.0" encoding="utf-8"?>
-<ds:datastoreItem xmlns:ds="http://schemas.openxmlformats.org/officeDocument/2006/customXml" ds:itemID="{6C41063C-ACB8-4460-B140-B1E14ECE5C82}">
+<ds:datastoreItem xmlns:ds="http://schemas.openxmlformats.org/officeDocument/2006/customXml" ds:itemID="{E636CEEF-065C-4AC5-BBC5-8E5CDCC00812}">
   <ds:schemaRefs>
     <ds:schemaRef ds:uri="http://schemas.openxmlformats.org/officeDocument/2006/bibliography"/>
   </ds:schemaRefs>

</xml_diff>

<commit_message>
Atualização TCC e Casos de Uso e Diagrama
</commit_message>
<xml_diff>
--- a/Projeto Final/Descrição de Caso de Uso.docx
+++ b/Projeto Final/Descrição de Caso de Uso.docx
@@ -1413,7 +1413,21 @@
           <w:rFonts w:ascii="Arial" w:hAnsi="Arial" w:cs="Arial"/>
           <w:sz w:val="24"/>
         </w:rPr>
-        <w:t xml:space="preserve">   O sistema exibe o arquivo PDF referente a dieta de engorda;</w:t>
+        <w:t xml:space="preserve">   O sistema exibe o arquivo PDF referente a</w:t>
+      </w:r>
+      <w:r>
+        <w:rPr>
+          <w:rFonts w:ascii="Arial" w:hAnsi="Arial" w:cs="Arial"/>
+          <w:sz w:val="24"/>
+        </w:rPr>
+        <w:t>os exercícios aeróbicos</w:t>
+      </w:r>
+      <w:r>
+        <w:rPr>
+          <w:rFonts w:ascii="Arial" w:hAnsi="Arial" w:cs="Arial"/>
+          <w:sz w:val="24"/>
+        </w:rPr>
+        <w:t>;</w:t>
       </w:r>
     </w:p>
     <w:p>
@@ -1482,7 +1496,21 @@
           <w:rFonts w:ascii="Arial" w:hAnsi="Arial" w:cs="Arial"/>
           <w:sz w:val="24"/>
         </w:rPr>
-        <w:t xml:space="preserve">   O sistema exibe o arquivo PDF referente a dieta de emagrecimento;</w:t>
+        <w:t xml:space="preserve">   O sistema exibe o arquivo PDF referente a</w:t>
+      </w:r>
+      <w:r>
+        <w:rPr>
+          <w:rFonts w:ascii="Arial" w:hAnsi="Arial" w:cs="Arial"/>
+          <w:sz w:val="24"/>
+        </w:rPr>
+        <w:t>os exercícios anaeróbicos</w:t>
+      </w:r>
+      <w:r>
+        <w:rPr>
+          <w:rFonts w:ascii="Arial" w:hAnsi="Arial" w:cs="Arial"/>
+          <w:sz w:val="24"/>
+        </w:rPr>
+        <w:t>;</w:t>
       </w:r>
     </w:p>
     <w:p>
@@ -1903,17 +1931,20 @@
     </w:p>
     <w:p>
       <w:pPr>
-        <w:pStyle w:val="PargrafodaLista"/>
-        <w:numPr>
-          <w:ilvl w:val="0"/>
-          <w:numId w:val="5"/>
-        </w:numPr>
-        <w:spacing w:after="0" w:line="240" w:lineRule="auto"/>
-        <w:rPr>
-          <w:rFonts w:ascii="Arial" w:hAnsi="Arial" w:cs="Arial"/>
-          <w:sz w:val="24"/>
-        </w:rPr>
-      </w:pPr>
+        <w:spacing w:after="0" w:line="240" w:lineRule="auto"/>
+        <w:ind w:left="360"/>
+        <w:rPr>
+          <w:rFonts w:ascii="Arial" w:hAnsi="Arial" w:cs="Arial"/>
+          <w:sz w:val="24"/>
+        </w:rPr>
+      </w:pPr>
+      <w:r>
+        <w:rPr>
+          <w:rFonts w:ascii="Arial" w:hAnsi="Arial" w:cs="Arial"/>
+          <w:sz w:val="24"/>
+        </w:rPr>
+        <w:t>1.</w:t>
+      </w:r>
       <w:r>
         <w:rPr>
           <w:rFonts w:ascii="Arial" w:hAnsi="Arial" w:cs="Arial"/>
@@ -1938,17 +1969,20 @@
     </w:p>
     <w:p>
       <w:pPr>
-        <w:pStyle w:val="PargrafodaLista"/>
-        <w:numPr>
-          <w:ilvl w:val="0"/>
-          <w:numId w:val="5"/>
-        </w:numPr>
-        <w:spacing w:after="0" w:line="240" w:lineRule="auto"/>
-        <w:rPr>
-          <w:rFonts w:ascii="Arial" w:hAnsi="Arial" w:cs="Arial"/>
-          <w:sz w:val="24"/>
-        </w:rPr>
-      </w:pPr>
+        <w:spacing w:after="0" w:line="240" w:lineRule="auto"/>
+        <w:ind w:left="360"/>
+        <w:rPr>
+          <w:rFonts w:ascii="Arial" w:hAnsi="Arial" w:cs="Arial"/>
+          <w:sz w:val="24"/>
+        </w:rPr>
+      </w:pPr>
+      <w:r>
+        <w:rPr>
+          <w:rFonts w:ascii="Arial" w:hAnsi="Arial" w:cs="Arial"/>
+          <w:sz w:val="24"/>
+        </w:rPr>
+        <w:t>2.</w:t>
+      </w:r>
       <w:r>
         <w:rPr>
           <w:rFonts w:ascii="Arial" w:hAnsi="Arial" w:cs="Arial"/>
@@ -1966,27 +2000,6 @@
     </w:p>
     <w:p>
       <w:pPr>
-        <w:pStyle w:val="PargrafodaLista"/>
-        <w:numPr>
-          <w:ilvl w:val="0"/>
-          <w:numId w:val="5"/>
-        </w:numPr>
-        <w:spacing w:after="0" w:line="240" w:lineRule="auto"/>
-        <w:rPr>
-          <w:rFonts w:ascii="Arial" w:hAnsi="Arial" w:cs="Arial"/>
-          <w:sz w:val="24"/>
-        </w:rPr>
-      </w:pPr>
-      <w:r>
-        <w:rPr>
-          <w:rFonts w:ascii="Arial" w:hAnsi="Arial" w:cs="Arial"/>
-          <w:sz w:val="24"/>
-        </w:rPr>
-        <w:t xml:space="preserve">   Caso a opção selecionada seja “Engorda”:</w:t>
-      </w:r>
-    </w:p>
-    <w:p>
-      <w:pPr>
         <w:spacing w:after="0" w:line="240" w:lineRule="auto"/>
         <w:ind w:left="360"/>
         <w:rPr>
@@ -1999,6 +2012,44 @@
           <w:rFonts w:ascii="Arial" w:hAnsi="Arial" w:cs="Arial"/>
           <w:sz w:val="24"/>
         </w:rPr>
+        <w:t>3.</w:t>
+      </w:r>
+      <w:r>
+        <w:rPr>
+          <w:rFonts w:ascii="Arial" w:hAnsi="Arial" w:cs="Arial"/>
+          <w:sz w:val="24"/>
+        </w:rPr>
+        <w:t xml:space="preserve">   Caso a opção selecionada seja “</w:t>
+      </w:r>
+      <w:r>
+        <w:rPr>
+          <w:rFonts w:ascii="Arial" w:hAnsi="Arial" w:cs="Arial"/>
+          <w:sz w:val="24"/>
+        </w:rPr>
+        <w:t>Diabéticos</w:t>
+      </w:r>
+      <w:r>
+        <w:rPr>
+          <w:rFonts w:ascii="Arial" w:hAnsi="Arial" w:cs="Arial"/>
+          <w:sz w:val="24"/>
+        </w:rPr>
+        <w:t>”:</w:t>
+      </w:r>
+    </w:p>
+    <w:p>
+      <w:pPr>
+        <w:spacing w:after="0" w:line="240" w:lineRule="auto"/>
+        <w:ind w:left="360"/>
+        <w:rPr>
+          <w:rFonts w:ascii="Arial" w:hAnsi="Arial" w:cs="Arial"/>
+          <w:sz w:val="24"/>
+        </w:rPr>
+      </w:pPr>
+      <w:r>
+        <w:rPr>
+          <w:rFonts w:ascii="Arial" w:hAnsi="Arial" w:cs="Arial"/>
+          <w:sz w:val="24"/>
+        </w:rPr>
         <w:t>3.1.</w:t>
       </w:r>
       <w:r>
@@ -2006,7 +2057,21 @@
           <w:rFonts w:ascii="Arial" w:hAnsi="Arial" w:cs="Arial"/>
           <w:sz w:val="24"/>
         </w:rPr>
-        <w:t xml:space="preserve">   O sistema exibe o arquivo PDF referente a dieta de engorda;</w:t>
+        <w:t xml:space="preserve">   O sistema exibe o arquivo PDF referente a dieta</w:t>
+      </w:r>
+      <w:r>
+        <w:rPr>
+          <w:rFonts w:ascii="Arial" w:hAnsi="Arial" w:cs="Arial"/>
+          <w:sz w:val="24"/>
+        </w:rPr>
+        <w:t>s para diabéticos</w:t>
+      </w:r>
+      <w:r>
+        <w:rPr>
+          <w:rFonts w:ascii="Arial" w:hAnsi="Arial" w:cs="Arial"/>
+          <w:sz w:val="24"/>
+        </w:rPr>
+        <w:t>;</w:t>
       </w:r>
     </w:p>
     <w:p>
@@ -2042,12 +2107,8 @@
     </w:p>
     <w:p>
       <w:pPr>
-        <w:pStyle w:val="PargrafodaLista"/>
-        <w:numPr>
-          <w:ilvl w:val="0"/>
-          <w:numId w:val="5"/>
-        </w:numPr>
-        <w:spacing w:after="0" w:line="240" w:lineRule="auto"/>
+        <w:spacing w:after="0" w:line="240" w:lineRule="auto"/>
+        <w:ind w:left="360"/>
         <w:rPr>
           <w:rFonts w:ascii="Arial" w:hAnsi="Arial" w:cs="Arial"/>
           <w:sz w:val="24"/>
@@ -2059,7 +2120,28 @@
           <w:sz w:val="24"/>
         </w:rPr>
         <w:lastRenderedPageBreak/>
-        <w:t xml:space="preserve">   Caso a opção desejada seja “Emagrecimento”:</w:t>
+        <w:t>4.</w:t>
+      </w:r>
+      <w:r>
+        <w:rPr>
+          <w:rFonts w:ascii="Arial" w:hAnsi="Arial" w:cs="Arial"/>
+          <w:sz w:val="24"/>
+        </w:rPr>
+        <w:t xml:space="preserve">   Caso a opção desejada sej</w:t>
+      </w:r>
+      <w:r>
+        <w:rPr>
+          <w:rFonts w:ascii="Arial" w:hAnsi="Arial" w:cs="Arial"/>
+          <w:sz w:val="24"/>
+        </w:rPr>
+        <w:t>a “Hipertensos</w:t>
+      </w:r>
+      <w:r>
+        <w:rPr>
+          <w:rFonts w:ascii="Arial" w:hAnsi="Arial" w:cs="Arial"/>
+          <w:sz w:val="24"/>
+        </w:rPr>
+        <w:t>”:</w:t>
       </w:r>
     </w:p>
     <w:p>
@@ -2083,7 +2165,21 @@
           <w:rFonts w:ascii="Arial" w:hAnsi="Arial" w:cs="Arial"/>
           <w:sz w:val="24"/>
         </w:rPr>
-        <w:t xml:space="preserve">   O sistema exibe o arquivo PDF referente a dieta de emagrecimento;</w:t>
+        <w:t xml:space="preserve">   O sistema exibe o arquivo PDF referente a </w:t>
+      </w:r>
+      <w:r>
+        <w:rPr>
+          <w:rFonts w:ascii="Arial" w:hAnsi="Arial" w:cs="Arial"/>
+          <w:sz w:val="24"/>
+        </w:rPr>
+        <w:t>dietas para hipertensos</w:t>
+      </w:r>
+      <w:r>
+        <w:rPr>
+          <w:rFonts w:ascii="Arial" w:hAnsi="Arial" w:cs="Arial"/>
+          <w:sz w:val="24"/>
+        </w:rPr>
+        <w:t>;</w:t>
       </w:r>
     </w:p>
     <w:p>
@@ -2112,17 +2208,20 @@
     </w:p>
     <w:p>
       <w:pPr>
-        <w:pStyle w:val="PargrafodaLista"/>
-        <w:numPr>
-          <w:ilvl w:val="0"/>
-          <w:numId w:val="5"/>
-        </w:numPr>
-        <w:spacing w:after="0" w:line="240" w:lineRule="auto"/>
-        <w:rPr>
-          <w:rFonts w:ascii="Arial" w:hAnsi="Arial" w:cs="Arial"/>
-          <w:sz w:val="24"/>
-        </w:rPr>
-      </w:pPr>
+        <w:spacing w:after="0" w:line="240" w:lineRule="auto"/>
+        <w:ind w:left="360"/>
+        <w:rPr>
+          <w:rFonts w:ascii="Arial" w:hAnsi="Arial" w:cs="Arial"/>
+          <w:sz w:val="24"/>
+        </w:rPr>
+      </w:pPr>
+      <w:r>
+        <w:rPr>
+          <w:rFonts w:ascii="Arial" w:hAnsi="Arial" w:cs="Arial"/>
+          <w:sz w:val="24"/>
+        </w:rPr>
+        <w:t>5.</w:t>
+      </w:r>
       <w:r>
         <w:rPr>
           <w:rFonts w:ascii="Arial" w:hAnsi="Arial" w:cs="Arial"/>
@@ -2334,7 +2433,6 @@
         <w:spacing w:after="0" w:line="240" w:lineRule="auto"/>
         <w:rPr>
           <w:rFonts w:ascii="Arial" w:hAnsi="Arial" w:cs="Arial"/>
-          <w:b/>
           <w:sz w:val="24"/>
         </w:rPr>
       </w:pPr>
@@ -2378,6 +2476,13 @@
         </w:rPr>
         <w:t xml:space="preserve">: </w:t>
       </w:r>
+      <w:r>
+        <w:rPr>
+          <w:rFonts w:ascii="Arial" w:hAnsi="Arial" w:cs="Arial"/>
+          <w:sz w:val="24"/>
+        </w:rPr>
+        <w:t>Atualizar nível glicêmico</w:t>
+      </w:r>
     </w:p>
     <w:p>
       <w:pPr>
@@ -2432,6 +2537,13 @@
           <w:sz w:val="24"/>
         </w:rPr>
         <w:t xml:space="preserve">o Paciente </w:t>
+      </w:r>
+      <w:r>
+        <w:rPr>
+          <w:rFonts w:ascii="Arial" w:hAnsi="Arial" w:cs="Arial"/>
+          <w:sz w:val="24"/>
+        </w:rPr>
+        <w:t>atualiza seus níveis glicêmicos</w:t>
       </w:r>
     </w:p>
     <w:p>
@@ -2491,48 +2603,705 @@
         </w:rPr>
         <w:t xml:space="preserve">   </w:t>
       </w:r>
-    </w:p>
-    <w:p>
-      <w:pPr>
-        <w:spacing w:after="0" w:line="240" w:lineRule="auto"/>
-        <w:rPr>
-          <w:rFonts w:ascii="Arial" w:hAnsi="Arial" w:cs="Arial"/>
-          <w:b/>
-          <w:sz w:val="24"/>
-        </w:rPr>
-      </w:pPr>
-      <w:r>
-        <w:rPr>
-          <w:rFonts w:ascii="Arial" w:hAnsi="Arial" w:cs="Arial"/>
-          <w:b/>
-          <w:sz w:val="24"/>
-        </w:rPr>
-        <w:t>Fluxos Alternativos:</w:t>
-      </w:r>
-    </w:p>
-    <w:p>
-      <w:pPr>
-        <w:spacing w:after="0" w:line="240" w:lineRule="auto"/>
-      </w:pPr>
-    </w:p>
-    <w:p>
-      <w:pPr>
-        <w:spacing w:after="0" w:line="240" w:lineRule="auto"/>
-        <w:rPr>
-          <w:rFonts w:ascii="Arial" w:hAnsi="Arial" w:cs="Arial"/>
-          <w:sz w:val="24"/>
-          <w:u w:val="single"/>
-        </w:rPr>
-      </w:pPr>
-      <w:r>
-        <w:rPr>
-          <w:rFonts w:ascii="Arial" w:hAnsi="Arial" w:cs="Arial"/>
-          <w:sz w:val="24"/>
-        </w:rPr>
-        <w:t xml:space="preserve">      []1.1.       </w:t>
+      <w:r>
+        <w:rPr>
+          <w:rFonts w:ascii="Arial" w:hAnsi="Arial" w:cs="Arial"/>
+          <w:sz w:val="24"/>
+        </w:rPr>
+        <w:t>O Paciente</w:t>
       </w:r>
       <w:bookmarkStart w:id="0" w:name="_GoBack"/>
       <w:bookmarkEnd w:id="0"/>
+    </w:p>
+    <w:p>
+      <w:pPr>
+        <w:spacing w:after="0" w:line="240" w:lineRule="auto"/>
+        <w:rPr>
+          <w:rFonts w:ascii="Arial" w:hAnsi="Arial" w:cs="Arial"/>
+          <w:b/>
+          <w:sz w:val="24"/>
+        </w:rPr>
+      </w:pPr>
+      <w:r>
+        <w:rPr>
+          <w:rFonts w:ascii="Arial" w:hAnsi="Arial" w:cs="Arial"/>
+          <w:b/>
+          <w:sz w:val="24"/>
+        </w:rPr>
+        <w:t>Fluxos Alternativos:</w:t>
+      </w:r>
+    </w:p>
+    <w:p>
+      <w:pPr>
+        <w:spacing w:after="0" w:line="240" w:lineRule="auto"/>
+      </w:pPr>
+    </w:p>
+    <w:p>
+      <w:pPr>
+        <w:spacing w:after="0" w:line="240" w:lineRule="auto"/>
+        <w:rPr>
+          <w:rFonts w:ascii="Arial" w:hAnsi="Arial" w:cs="Arial"/>
+          <w:sz w:val="24"/>
+          <w:u w:val="single"/>
+        </w:rPr>
+      </w:pPr>
+      <w:r>
+        <w:rPr>
+          <w:rFonts w:ascii="Arial" w:hAnsi="Arial" w:cs="Arial"/>
+          <w:sz w:val="24"/>
+        </w:rPr>
+        <w:t xml:space="preserve">      []1.1.       </w:t>
+      </w:r>
+    </w:p>
+    <w:p>
+      <w:pPr>
+        <w:spacing w:after="0" w:line="240" w:lineRule="auto"/>
+        <w:rPr>
+          <w:rFonts w:ascii="Arial" w:hAnsi="Arial" w:cs="Arial"/>
+          <w:sz w:val="24"/>
+        </w:rPr>
+      </w:pPr>
+    </w:p>
+    <w:p>
+      <w:pPr>
+        <w:spacing w:after="0" w:line="240" w:lineRule="auto"/>
+        <w:rPr>
+          <w:rFonts w:ascii="Arial" w:hAnsi="Arial" w:cs="Arial"/>
+          <w:sz w:val="24"/>
+        </w:rPr>
+      </w:pPr>
+      <w:r>
+        <w:rPr>
+          <w:rFonts w:ascii="Arial" w:hAnsi="Arial" w:cs="Arial"/>
+          <w:b/>
+          <w:sz w:val="24"/>
+        </w:rPr>
+        <w:t xml:space="preserve">Pré-condições: </w:t>
+      </w:r>
+      <w:r>
+        <w:rPr>
+          <w:rFonts w:ascii="Arial" w:hAnsi="Arial" w:cs="Arial"/>
+          <w:sz w:val="24"/>
+        </w:rPr>
+        <w:t xml:space="preserve">Paciente </w:t>
+      </w:r>
+      <w:proofErr w:type="spellStart"/>
+      <w:r>
+        <w:rPr>
+          <w:rFonts w:ascii="Arial" w:hAnsi="Arial" w:cs="Arial"/>
+          <w:sz w:val="24"/>
+        </w:rPr>
+        <w:t>logado</w:t>
+      </w:r>
+      <w:proofErr w:type="spellEnd"/>
+      <w:r>
+        <w:rPr>
+          <w:rFonts w:ascii="Arial" w:hAnsi="Arial" w:cs="Arial"/>
+          <w:sz w:val="24"/>
+        </w:rPr>
+        <w:t xml:space="preserve"> no software</w:t>
+      </w:r>
+    </w:p>
+    <w:p>
+      <w:pPr>
+        <w:spacing w:after="0" w:line="240" w:lineRule="auto"/>
+        <w:rPr>
+          <w:rFonts w:ascii="Arial" w:hAnsi="Arial" w:cs="Arial"/>
+          <w:sz w:val="24"/>
+        </w:rPr>
+      </w:pPr>
+      <w:r>
+        <w:rPr>
+          <w:rFonts w:ascii="Arial" w:hAnsi="Arial" w:cs="Arial"/>
+          <w:b/>
+          <w:sz w:val="24"/>
+        </w:rPr>
+        <w:t xml:space="preserve">Pós-condições: </w:t>
+      </w:r>
+    </w:p>
+    <w:p>
+      <w:pPr>
+        <w:spacing w:after="0" w:line="240" w:lineRule="auto"/>
+        <w:rPr>
+          <w:rFonts w:ascii="Arial" w:hAnsi="Arial" w:cs="Arial"/>
+          <w:sz w:val="24"/>
+        </w:rPr>
+      </w:pPr>
+    </w:p>
+    <w:p>
+      <w:pPr>
+        <w:pBdr>
+          <w:bottom w:val="single" w:sz="6" w:space="1" w:color="auto"/>
+        </w:pBdr>
+        <w:spacing w:after="0" w:line="240" w:lineRule="auto"/>
+        <w:rPr>
+          <w:rFonts w:ascii="Arial" w:hAnsi="Arial" w:cs="Arial"/>
+          <w:sz w:val="24"/>
+        </w:rPr>
+      </w:pPr>
+    </w:p>
+    <w:p>
+      <w:pPr>
+        <w:spacing w:after="0" w:line="240" w:lineRule="auto"/>
+        <w:rPr>
+          <w:rFonts w:ascii="Arial" w:hAnsi="Arial" w:cs="Arial"/>
+          <w:sz w:val="24"/>
+        </w:rPr>
+      </w:pPr>
+    </w:p>
+    <w:p>
+      <w:pPr>
+        <w:spacing w:after="0" w:line="240" w:lineRule="auto"/>
+        <w:rPr>
+          <w:rFonts w:ascii="Arial" w:hAnsi="Arial" w:cs="Arial"/>
+          <w:sz w:val="24"/>
+        </w:rPr>
+      </w:pPr>
+    </w:p>
+    <w:p>
+      <w:pPr>
+        <w:spacing w:after="0" w:line="240" w:lineRule="auto"/>
+        <w:rPr>
+          <w:rFonts w:ascii="Arial" w:hAnsi="Arial" w:cs="Arial"/>
+          <w:sz w:val="24"/>
+        </w:rPr>
+      </w:pPr>
+      <w:r>
+        <w:rPr>
+          <w:rFonts w:ascii="Arial" w:hAnsi="Arial" w:cs="Arial"/>
+          <w:b/>
+          <w:sz w:val="24"/>
+        </w:rPr>
+        <w:t xml:space="preserve">Caso de </w:t>
+      </w:r>
+      <w:r>
+        <w:rPr>
+          <w:rFonts w:ascii="Arial" w:hAnsi="Arial" w:cs="Arial"/>
+          <w:b/>
+          <w:sz w:val="24"/>
+        </w:rPr>
+        <w:t>U</w:t>
+      </w:r>
+      <w:r>
+        <w:rPr>
+          <w:rFonts w:ascii="Arial" w:hAnsi="Arial" w:cs="Arial"/>
+          <w:b/>
+          <w:sz w:val="24"/>
+        </w:rPr>
+        <w:t>so 0</w:t>
+      </w:r>
+      <w:r>
+        <w:rPr>
+          <w:rFonts w:ascii="Arial" w:hAnsi="Arial" w:cs="Arial"/>
+          <w:b/>
+          <w:sz w:val="24"/>
+        </w:rPr>
+        <w:t>6</w:t>
+      </w:r>
+      <w:r>
+        <w:rPr>
+          <w:rFonts w:ascii="Arial" w:hAnsi="Arial" w:cs="Arial"/>
+          <w:b/>
+          <w:sz w:val="24"/>
+        </w:rPr>
+        <w:t xml:space="preserve">: </w:t>
+      </w:r>
+      <w:r>
+        <w:rPr>
+          <w:rFonts w:ascii="Arial" w:hAnsi="Arial" w:cs="Arial"/>
+          <w:sz w:val="24"/>
+        </w:rPr>
+        <w:t xml:space="preserve">Atualizar </w:t>
+      </w:r>
+      <w:r>
+        <w:rPr>
+          <w:rFonts w:ascii="Arial" w:hAnsi="Arial" w:cs="Arial"/>
+          <w:sz w:val="24"/>
+        </w:rPr>
+        <w:t>pressão</w:t>
+      </w:r>
+    </w:p>
+    <w:p>
+      <w:pPr>
+        <w:spacing w:after="0" w:line="240" w:lineRule="auto"/>
+        <w:rPr>
+          <w:rFonts w:ascii="Arial" w:hAnsi="Arial" w:cs="Arial"/>
+          <w:sz w:val="24"/>
+        </w:rPr>
+      </w:pPr>
+      <w:r>
+        <w:rPr>
+          <w:rFonts w:ascii="Arial" w:hAnsi="Arial" w:cs="Arial"/>
+          <w:b/>
+          <w:sz w:val="24"/>
+        </w:rPr>
+        <w:t xml:space="preserve">Atores: </w:t>
+      </w:r>
+      <w:r>
+        <w:rPr>
+          <w:rFonts w:ascii="Arial" w:hAnsi="Arial" w:cs="Arial"/>
+          <w:sz w:val="24"/>
+        </w:rPr>
+        <w:t>Paciente</w:t>
+      </w:r>
+    </w:p>
+    <w:p>
+      <w:pPr>
+        <w:spacing w:after="0" w:line="240" w:lineRule="auto"/>
+        <w:rPr>
+          <w:rFonts w:ascii="Arial" w:hAnsi="Arial" w:cs="Arial"/>
+          <w:sz w:val="24"/>
+        </w:rPr>
+      </w:pPr>
+      <w:r>
+        <w:rPr>
+          <w:rFonts w:ascii="Arial" w:hAnsi="Arial" w:cs="Arial"/>
+          <w:b/>
+          <w:sz w:val="24"/>
+        </w:rPr>
+        <w:t xml:space="preserve">Descrição: </w:t>
+      </w:r>
+      <w:r>
+        <w:rPr>
+          <w:rFonts w:ascii="Arial" w:hAnsi="Arial" w:cs="Arial"/>
+          <w:sz w:val="24"/>
+        </w:rPr>
+        <w:t xml:space="preserve">Descreve como </w:t>
+      </w:r>
+      <w:r>
+        <w:rPr>
+          <w:rFonts w:ascii="Arial" w:hAnsi="Arial" w:cs="Arial"/>
+          <w:sz w:val="24"/>
+        </w:rPr>
+        <w:t>o Paciente atualiza s</w:t>
+      </w:r>
+      <w:r>
+        <w:rPr>
+          <w:rFonts w:ascii="Arial" w:hAnsi="Arial" w:cs="Arial"/>
+          <w:sz w:val="24"/>
+        </w:rPr>
+        <w:t>ua pressão arterial diária</w:t>
+      </w:r>
+    </w:p>
+    <w:p>
+      <w:pPr>
+        <w:spacing w:after="0" w:line="240" w:lineRule="auto"/>
+        <w:rPr>
+          <w:rFonts w:ascii="Arial" w:hAnsi="Arial" w:cs="Arial"/>
+          <w:sz w:val="24"/>
+        </w:rPr>
+      </w:pPr>
+    </w:p>
+    <w:p>
+      <w:pPr>
+        <w:spacing w:after="0" w:line="240" w:lineRule="auto"/>
+        <w:rPr>
+          <w:rFonts w:ascii="Arial" w:hAnsi="Arial" w:cs="Arial"/>
+          <w:b/>
+          <w:sz w:val="24"/>
+        </w:rPr>
+      </w:pPr>
+      <w:r>
+        <w:rPr>
+          <w:rFonts w:ascii="Arial" w:hAnsi="Arial" w:cs="Arial"/>
+          <w:b/>
+          <w:sz w:val="24"/>
+        </w:rPr>
+        <w:t>Fluxo Principal:</w:t>
+      </w:r>
+    </w:p>
+    <w:p>
+      <w:pPr>
+        <w:spacing w:after="0" w:line="240" w:lineRule="auto"/>
+        <w:rPr>
+          <w:rFonts w:ascii="Arial" w:hAnsi="Arial" w:cs="Arial"/>
+          <w:b/>
+          <w:sz w:val="24"/>
+        </w:rPr>
+      </w:pPr>
+    </w:p>
+    <w:p>
+      <w:pPr>
+        <w:pStyle w:val="PargrafodaLista"/>
+        <w:numPr>
+          <w:ilvl w:val="0"/>
+          <w:numId w:val="13"/>
+        </w:numPr>
+        <w:spacing w:after="0" w:line="240" w:lineRule="auto"/>
+        <w:rPr>
+          <w:rFonts w:ascii="Arial" w:hAnsi="Arial" w:cs="Arial"/>
+          <w:sz w:val="24"/>
+        </w:rPr>
+      </w:pPr>
+      <w:r>
+        <w:rPr>
+          <w:rFonts w:ascii="Arial" w:hAnsi="Arial" w:cs="Arial"/>
+          <w:sz w:val="24"/>
+        </w:rPr>
+        <w:t xml:space="preserve">   </w:t>
+      </w:r>
+    </w:p>
+    <w:p>
+      <w:pPr>
+        <w:spacing w:after="0" w:line="240" w:lineRule="auto"/>
+        <w:rPr>
+          <w:rFonts w:ascii="Arial" w:hAnsi="Arial" w:cs="Arial"/>
+          <w:b/>
+          <w:sz w:val="24"/>
+        </w:rPr>
+      </w:pPr>
+      <w:r>
+        <w:rPr>
+          <w:rFonts w:ascii="Arial" w:hAnsi="Arial" w:cs="Arial"/>
+          <w:b/>
+          <w:sz w:val="24"/>
+        </w:rPr>
+        <w:t>Fluxos Alternativos:</w:t>
+      </w:r>
+    </w:p>
+    <w:p>
+      <w:pPr>
+        <w:spacing w:after="0" w:line="240" w:lineRule="auto"/>
+      </w:pPr>
+    </w:p>
+    <w:p>
+      <w:pPr>
+        <w:spacing w:after="0" w:line="240" w:lineRule="auto"/>
+        <w:rPr>
+          <w:rFonts w:ascii="Arial" w:hAnsi="Arial" w:cs="Arial"/>
+          <w:sz w:val="24"/>
+          <w:u w:val="single"/>
+        </w:rPr>
+      </w:pPr>
+      <w:r>
+        <w:rPr>
+          <w:rFonts w:ascii="Arial" w:hAnsi="Arial" w:cs="Arial"/>
+          <w:sz w:val="24"/>
+        </w:rPr>
+        <w:t xml:space="preserve">      []1.1.       </w:t>
+      </w:r>
+    </w:p>
+    <w:p>
+      <w:pPr>
+        <w:spacing w:after="0" w:line="240" w:lineRule="auto"/>
+        <w:rPr>
+          <w:rFonts w:ascii="Arial" w:hAnsi="Arial" w:cs="Arial"/>
+          <w:sz w:val="24"/>
+        </w:rPr>
+      </w:pPr>
+    </w:p>
+    <w:p>
+      <w:pPr>
+        <w:spacing w:after="0" w:line="240" w:lineRule="auto"/>
+        <w:rPr>
+          <w:rFonts w:ascii="Arial" w:hAnsi="Arial" w:cs="Arial"/>
+          <w:sz w:val="24"/>
+        </w:rPr>
+      </w:pPr>
+      <w:r>
+        <w:rPr>
+          <w:rFonts w:ascii="Arial" w:hAnsi="Arial" w:cs="Arial"/>
+          <w:b/>
+          <w:sz w:val="24"/>
+        </w:rPr>
+        <w:t xml:space="preserve">Pré-condições: </w:t>
+      </w:r>
+      <w:r>
+        <w:rPr>
+          <w:rFonts w:ascii="Arial" w:hAnsi="Arial" w:cs="Arial"/>
+          <w:sz w:val="24"/>
+        </w:rPr>
+        <w:t xml:space="preserve">Paciente </w:t>
+      </w:r>
+      <w:proofErr w:type="spellStart"/>
+      <w:r>
+        <w:rPr>
+          <w:rFonts w:ascii="Arial" w:hAnsi="Arial" w:cs="Arial"/>
+          <w:sz w:val="24"/>
+        </w:rPr>
+        <w:t>logado</w:t>
+      </w:r>
+      <w:proofErr w:type="spellEnd"/>
+      <w:r>
+        <w:rPr>
+          <w:rFonts w:ascii="Arial" w:hAnsi="Arial" w:cs="Arial"/>
+          <w:sz w:val="24"/>
+        </w:rPr>
+        <w:t xml:space="preserve"> no software</w:t>
+      </w:r>
+    </w:p>
+    <w:p>
+      <w:pPr>
+        <w:spacing w:after="0" w:line="240" w:lineRule="auto"/>
+        <w:rPr>
+          <w:rFonts w:ascii="Arial" w:hAnsi="Arial" w:cs="Arial"/>
+          <w:sz w:val="24"/>
+        </w:rPr>
+      </w:pPr>
+      <w:r>
+        <w:rPr>
+          <w:rFonts w:ascii="Arial" w:hAnsi="Arial" w:cs="Arial"/>
+          <w:b/>
+          <w:sz w:val="24"/>
+        </w:rPr>
+        <w:t xml:space="preserve">Pós-condições: </w:t>
+      </w:r>
+    </w:p>
+    <w:p>
+      <w:pPr>
+        <w:spacing w:after="0" w:line="240" w:lineRule="auto"/>
+        <w:rPr>
+          <w:rFonts w:ascii="Arial" w:hAnsi="Arial" w:cs="Arial"/>
+          <w:sz w:val="24"/>
+        </w:rPr>
+      </w:pPr>
+    </w:p>
+    <w:p>
+      <w:pPr>
+        <w:pBdr>
+          <w:bottom w:val="single" w:sz="6" w:space="1" w:color="auto"/>
+        </w:pBdr>
+        <w:spacing w:after="0" w:line="240" w:lineRule="auto"/>
+        <w:rPr>
+          <w:rFonts w:ascii="Arial" w:hAnsi="Arial" w:cs="Arial"/>
+          <w:sz w:val="24"/>
+        </w:rPr>
+      </w:pPr>
+    </w:p>
+    <w:p>
+      <w:pPr>
+        <w:spacing w:after="0" w:line="240" w:lineRule="auto"/>
+        <w:rPr>
+          <w:rFonts w:ascii="Arial" w:hAnsi="Arial" w:cs="Arial"/>
+          <w:sz w:val="24"/>
+        </w:rPr>
+      </w:pPr>
+    </w:p>
+    <w:p>
+      <w:pPr>
+        <w:spacing w:after="0" w:line="240" w:lineRule="auto"/>
+        <w:rPr>
+          <w:rFonts w:ascii="Arial" w:hAnsi="Arial" w:cs="Arial"/>
+          <w:sz w:val="24"/>
+        </w:rPr>
+      </w:pPr>
+    </w:p>
+    <w:p>
+      <w:pPr>
+        <w:spacing w:after="0" w:line="240" w:lineRule="auto"/>
+        <w:rPr>
+          <w:rFonts w:ascii="Arial" w:hAnsi="Arial" w:cs="Arial"/>
+          <w:sz w:val="24"/>
+        </w:rPr>
+      </w:pPr>
+      <w:r>
+        <w:rPr>
+          <w:rFonts w:ascii="Arial" w:hAnsi="Arial" w:cs="Arial"/>
+          <w:b/>
+          <w:sz w:val="24"/>
+        </w:rPr>
+        <w:lastRenderedPageBreak/>
+        <w:t xml:space="preserve">Caso de </w:t>
+      </w:r>
+      <w:r>
+        <w:rPr>
+          <w:rFonts w:ascii="Arial" w:hAnsi="Arial" w:cs="Arial"/>
+          <w:b/>
+          <w:sz w:val="24"/>
+        </w:rPr>
+        <w:t>U</w:t>
+      </w:r>
+      <w:r>
+        <w:rPr>
+          <w:rFonts w:ascii="Arial" w:hAnsi="Arial" w:cs="Arial"/>
+          <w:b/>
+          <w:sz w:val="24"/>
+        </w:rPr>
+        <w:t>so 0</w:t>
+      </w:r>
+      <w:r>
+        <w:rPr>
+          <w:rFonts w:ascii="Arial" w:hAnsi="Arial" w:cs="Arial"/>
+          <w:b/>
+          <w:sz w:val="24"/>
+        </w:rPr>
+        <w:t>7</w:t>
+      </w:r>
+      <w:r>
+        <w:rPr>
+          <w:rFonts w:ascii="Arial" w:hAnsi="Arial" w:cs="Arial"/>
+          <w:b/>
+          <w:sz w:val="24"/>
+        </w:rPr>
+        <w:t xml:space="preserve">: </w:t>
+      </w:r>
+      <w:r>
+        <w:rPr>
+          <w:rFonts w:ascii="Arial" w:hAnsi="Arial" w:cs="Arial"/>
+          <w:sz w:val="24"/>
+        </w:rPr>
+        <w:t xml:space="preserve">Atualizar </w:t>
+      </w:r>
+      <w:r>
+        <w:rPr>
+          <w:rFonts w:ascii="Arial" w:hAnsi="Arial" w:cs="Arial"/>
+          <w:sz w:val="24"/>
+        </w:rPr>
+        <w:t>dados</w:t>
+      </w:r>
+    </w:p>
+    <w:p>
+      <w:pPr>
+        <w:spacing w:after="0" w:line="240" w:lineRule="auto"/>
+        <w:rPr>
+          <w:rFonts w:ascii="Arial" w:hAnsi="Arial" w:cs="Arial"/>
+          <w:sz w:val="24"/>
+        </w:rPr>
+      </w:pPr>
+      <w:r>
+        <w:rPr>
+          <w:rFonts w:ascii="Arial" w:hAnsi="Arial" w:cs="Arial"/>
+          <w:b/>
+          <w:sz w:val="24"/>
+        </w:rPr>
+        <w:t xml:space="preserve">Atores: </w:t>
+      </w:r>
+      <w:r>
+        <w:rPr>
+          <w:rFonts w:ascii="Arial" w:hAnsi="Arial" w:cs="Arial"/>
+          <w:sz w:val="24"/>
+        </w:rPr>
+        <w:t>Paciente</w:t>
+      </w:r>
+    </w:p>
+    <w:p>
+      <w:pPr>
+        <w:spacing w:after="0" w:line="240" w:lineRule="auto"/>
+        <w:rPr>
+          <w:rFonts w:ascii="Arial" w:hAnsi="Arial" w:cs="Arial"/>
+          <w:sz w:val="24"/>
+        </w:rPr>
+      </w:pPr>
+      <w:r>
+        <w:rPr>
+          <w:rFonts w:ascii="Arial" w:hAnsi="Arial" w:cs="Arial"/>
+          <w:b/>
+          <w:sz w:val="24"/>
+        </w:rPr>
+        <w:t xml:space="preserve">Descrição: </w:t>
+      </w:r>
+      <w:r>
+        <w:rPr>
+          <w:rFonts w:ascii="Arial" w:hAnsi="Arial" w:cs="Arial"/>
+          <w:sz w:val="24"/>
+        </w:rPr>
+        <w:t xml:space="preserve">Descreve como </w:t>
+      </w:r>
+      <w:r>
+        <w:rPr>
+          <w:rFonts w:ascii="Arial" w:hAnsi="Arial" w:cs="Arial"/>
+          <w:sz w:val="24"/>
+        </w:rPr>
+        <w:t>o Paciente atualiza seus níveis glicêmicos</w:t>
+      </w:r>
+    </w:p>
+    <w:p>
+      <w:pPr>
+        <w:spacing w:after="0" w:line="240" w:lineRule="auto"/>
+        <w:rPr>
+          <w:rFonts w:ascii="Arial" w:hAnsi="Arial" w:cs="Arial"/>
+          <w:sz w:val="24"/>
+        </w:rPr>
+      </w:pPr>
+    </w:p>
+    <w:p>
+      <w:pPr>
+        <w:spacing w:after="0" w:line="240" w:lineRule="auto"/>
+        <w:rPr>
+          <w:rFonts w:ascii="Arial" w:hAnsi="Arial" w:cs="Arial"/>
+          <w:b/>
+          <w:sz w:val="24"/>
+        </w:rPr>
+      </w:pPr>
+      <w:r>
+        <w:rPr>
+          <w:rFonts w:ascii="Arial" w:hAnsi="Arial" w:cs="Arial"/>
+          <w:b/>
+          <w:sz w:val="24"/>
+        </w:rPr>
+        <w:t>Fluxo Principal:</w:t>
+      </w:r>
+    </w:p>
+    <w:p>
+      <w:pPr>
+        <w:spacing w:after="0" w:line="240" w:lineRule="auto"/>
+        <w:rPr>
+          <w:rFonts w:ascii="Arial" w:hAnsi="Arial" w:cs="Arial"/>
+          <w:b/>
+          <w:sz w:val="24"/>
+        </w:rPr>
+      </w:pPr>
+    </w:p>
+    <w:p>
+      <w:pPr>
+        <w:pStyle w:val="PargrafodaLista"/>
+        <w:numPr>
+          <w:ilvl w:val="0"/>
+          <w:numId w:val="14"/>
+        </w:numPr>
+        <w:spacing w:after="0" w:line="240" w:lineRule="auto"/>
+        <w:rPr>
+          <w:rFonts w:ascii="Arial" w:hAnsi="Arial" w:cs="Arial"/>
+          <w:sz w:val="24"/>
+        </w:rPr>
+      </w:pPr>
+      <w:r>
+        <w:rPr>
+          <w:rFonts w:ascii="Arial" w:hAnsi="Arial" w:cs="Arial"/>
+          <w:sz w:val="24"/>
+        </w:rPr>
+        <w:t xml:space="preserve">   </w:t>
+      </w:r>
+    </w:p>
+    <w:p>
+      <w:pPr>
+        <w:spacing w:after="0" w:line="240" w:lineRule="auto"/>
+        <w:rPr>
+          <w:rFonts w:ascii="Arial" w:hAnsi="Arial" w:cs="Arial"/>
+          <w:b/>
+          <w:sz w:val="24"/>
+        </w:rPr>
+      </w:pPr>
+      <w:r>
+        <w:rPr>
+          <w:rFonts w:ascii="Arial" w:hAnsi="Arial" w:cs="Arial"/>
+          <w:b/>
+          <w:sz w:val="24"/>
+        </w:rPr>
+        <w:t>Fluxos Alternativos:</w:t>
+      </w:r>
+    </w:p>
+    <w:p>
+      <w:pPr>
+        <w:spacing w:after="0" w:line="240" w:lineRule="auto"/>
+      </w:pPr>
+    </w:p>
+    <w:p>
+      <w:pPr>
+        <w:spacing w:after="0" w:line="240" w:lineRule="auto"/>
+        <w:rPr>
+          <w:rFonts w:ascii="Arial" w:hAnsi="Arial" w:cs="Arial"/>
+          <w:sz w:val="24"/>
+          <w:u w:val="single"/>
+        </w:rPr>
+      </w:pPr>
+      <w:r>
+        <w:rPr>
+          <w:rFonts w:ascii="Arial" w:hAnsi="Arial" w:cs="Arial"/>
+          <w:sz w:val="24"/>
+        </w:rPr>
+        <w:t xml:space="preserve">      []1.1.       </w:t>
+      </w:r>
     </w:p>
     <w:p>
       <w:pPr>
@@ -3042,6 +3811,127 @@
     </w:lvl>
   </w:abstractNum>
   <w:abstractNum w:abstractNumId="4" w15:restartNumberingAfterBreak="0">
+    <w:nsid w:val="269E44F0"/>
+    <w:multiLevelType w:val="multilevel"/>
+    <w:tmpl w:val="B2C8425C"/>
+    <w:lvl w:ilvl="0">
+      <w:start w:val="1"/>
+      <w:numFmt w:val="decimal"/>
+      <w:lvlText w:val="%1."/>
+      <w:lvlJc w:val="left"/>
+      <w:pPr>
+        <w:ind w:left="720" w:hanging="360"/>
+      </w:pPr>
+      <w:rPr>
+        <w:rFonts w:hint="default"/>
+      </w:rPr>
+    </w:lvl>
+    <w:lvl w:ilvl="1">
+      <w:start w:val="1"/>
+      <w:numFmt w:val="decimal"/>
+      <w:isLgl/>
+      <w:lvlText w:val="%1.%2"/>
+      <w:lvlJc w:val="left"/>
+      <w:pPr>
+        <w:ind w:left="720" w:hanging="360"/>
+      </w:pPr>
+      <w:rPr>
+        <w:rFonts w:hint="default"/>
+      </w:rPr>
+    </w:lvl>
+    <w:lvl w:ilvl="2">
+      <w:start w:val="1"/>
+      <w:numFmt w:val="decimal"/>
+      <w:isLgl/>
+      <w:lvlText w:val="%1.%2.%3"/>
+      <w:lvlJc w:val="left"/>
+      <w:pPr>
+        <w:ind w:left="1080" w:hanging="720"/>
+      </w:pPr>
+      <w:rPr>
+        <w:rFonts w:hint="default"/>
+      </w:rPr>
+    </w:lvl>
+    <w:lvl w:ilvl="3">
+      <w:start w:val="1"/>
+      <w:numFmt w:val="decimal"/>
+      <w:isLgl/>
+      <w:lvlText w:val="%1.%2.%3.%4"/>
+      <w:lvlJc w:val="left"/>
+      <w:pPr>
+        <w:ind w:left="1440" w:hanging="1080"/>
+      </w:pPr>
+      <w:rPr>
+        <w:rFonts w:hint="default"/>
+      </w:rPr>
+    </w:lvl>
+    <w:lvl w:ilvl="4">
+      <w:start w:val="1"/>
+      <w:numFmt w:val="decimal"/>
+      <w:isLgl/>
+      <w:lvlText w:val="%1.%2.%3.%4.%5"/>
+      <w:lvlJc w:val="left"/>
+      <w:pPr>
+        <w:ind w:left="1440" w:hanging="1080"/>
+      </w:pPr>
+      <w:rPr>
+        <w:rFonts w:hint="default"/>
+      </w:rPr>
+    </w:lvl>
+    <w:lvl w:ilvl="5">
+      <w:start w:val="1"/>
+      <w:numFmt w:val="decimal"/>
+      <w:isLgl/>
+      <w:lvlText w:val="%1.%2.%3.%4.%5.%6"/>
+      <w:lvlJc w:val="left"/>
+      <w:pPr>
+        <w:ind w:left="1800" w:hanging="1440"/>
+      </w:pPr>
+      <w:rPr>
+        <w:rFonts w:hint="default"/>
+      </w:rPr>
+    </w:lvl>
+    <w:lvl w:ilvl="6">
+      <w:start w:val="1"/>
+      <w:numFmt w:val="decimal"/>
+      <w:isLgl/>
+      <w:lvlText w:val="%1.%2.%3.%4.%5.%6.%7"/>
+      <w:lvlJc w:val="left"/>
+      <w:pPr>
+        <w:ind w:left="1800" w:hanging="1440"/>
+      </w:pPr>
+      <w:rPr>
+        <w:rFonts w:hint="default"/>
+      </w:rPr>
+    </w:lvl>
+    <w:lvl w:ilvl="7">
+      <w:start w:val="1"/>
+      <w:numFmt w:val="decimal"/>
+      <w:isLgl/>
+      <w:lvlText w:val="%1.%2.%3.%4.%5.%6.%7.%8"/>
+      <w:lvlJc w:val="left"/>
+      <w:pPr>
+        <w:ind w:left="2160" w:hanging="1800"/>
+      </w:pPr>
+      <w:rPr>
+        <w:rFonts w:hint="default"/>
+      </w:rPr>
+    </w:lvl>
+    <w:lvl w:ilvl="8">
+      <w:start w:val="1"/>
+      <w:numFmt w:val="decimal"/>
+      <w:isLgl/>
+      <w:lvlText w:val="%1.%2.%3.%4.%5.%6.%7.%8.%9"/>
+      <w:lvlJc w:val="left"/>
+      <w:pPr>
+        <w:ind w:left="2160" w:hanging="1800"/>
+      </w:pPr>
+      <w:rPr>
+        <w:rFonts w:hint="default"/>
+      </w:rPr>
+    </w:lvl>
+  </w:abstractNum>
+  <w:abstractNum w:abstractNumId="5" w15:restartNumberingAfterBreak="0">
     <w:nsid w:val="34753160"/>
     <w:multiLevelType w:val="hybridMultilevel"/>
     <w:tmpl w:val="6182108C"/>
@@ -3130,7 +4020,7 @@
       </w:pPr>
     </w:lvl>
   </w:abstractNum>
-  <w:abstractNum w:abstractNumId="5" w15:restartNumberingAfterBreak="0">
+  <w:abstractNum w:abstractNumId="6" w15:restartNumberingAfterBreak="0">
     <w:nsid w:val="385A163E"/>
     <w:multiLevelType w:val="hybridMultilevel"/>
     <w:tmpl w:val="6182108C"/>
@@ -3219,7 +4109,7 @@
       </w:pPr>
     </w:lvl>
   </w:abstractNum>
-  <w:abstractNum w:abstractNumId="6" w15:restartNumberingAfterBreak="0">
+  <w:abstractNum w:abstractNumId="7" w15:restartNumberingAfterBreak="0">
     <w:nsid w:val="436E24B2"/>
     <w:multiLevelType w:val="hybridMultilevel"/>
     <w:tmpl w:val="6182108C"/>
@@ -3308,7 +4198,7 @@
       </w:pPr>
     </w:lvl>
   </w:abstractNum>
-  <w:abstractNum w:abstractNumId="7" w15:restartNumberingAfterBreak="0">
+  <w:abstractNum w:abstractNumId="8" w15:restartNumberingAfterBreak="0">
     <w:nsid w:val="44DB579D"/>
     <w:multiLevelType w:val="hybridMultilevel"/>
     <w:tmpl w:val="6182108C"/>
@@ -3397,7 +4287,7 @@
       </w:pPr>
     </w:lvl>
   </w:abstractNum>
-  <w:abstractNum w:abstractNumId="8" w15:restartNumberingAfterBreak="0">
+  <w:abstractNum w:abstractNumId="9" w15:restartNumberingAfterBreak="0">
     <w:nsid w:val="590C638F"/>
     <w:multiLevelType w:val="hybridMultilevel"/>
     <w:tmpl w:val="6182108C"/>
@@ -3486,7 +4376,7 @@
       </w:pPr>
     </w:lvl>
   </w:abstractNum>
-  <w:abstractNum w:abstractNumId="9" w15:restartNumberingAfterBreak="0">
+  <w:abstractNum w:abstractNumId="10" w15:restartNumberingAfterBreak="0">
     <w:nsid w:val="5B5E5ED5"/>
     <w:multiLevelType w:val="multilevel"/>
     <w:tmpl w:val="B2C8425C"/>
@@ -3607,7 +4497,7 @@
       </w:rPr>
     </w:lvl>
   </w:abstractNum>
-  <w:abstractNum w:abstractNumId="10" w15:restartNumberingAfterBreak="0">
+  <w:abstractNum w:abstractNumId="11" w15:restartNumberingAfterBreak="0">
     <w:nsid w:val="5E8449E8"/>
     <w:multiLevelType w:val="hybridMultilevel"/>
     <w:tmpl w:val="6182108C"/>
@@ -3696,7 +4586,7 @@
       </w:pPr>
     </w:lvl>
   </w:abstractNum>
-  <w:abstractNum w:abstractNumId="11" w15:restartNumberingAfterBreak="0">
+  <w:abstractNum w:abstractNumId="12" w15:restartNumberingAfterBreak="0">
     <w:nsid w:val="6C357AE5"/>
     <w:multiLevelType w:val="hybridMultilevel"/>
     <w:tmpl w:val="6182108C"/>
@@ -3783,19 +4673,140 @@
       <w:pPr>
         <w:ind w:left="6480" w:hanging="180"/>
       </w:pPr>
+    </w:lvl>
+  </w:abstractNum>
+  <w:abstractNum w:abstractNumId="13" w15:restartNumberingAfterBreak="0">
+    <w:nsid w:val="6E9C2D97"/>
+    <w:multiLevelType w:val="multilevel"/>
+    <w:tmpl w:val="B2C8425C"/>
+    <w:lvl w:ilvl="0">
+      <w:start w:val="1"/>
+      <w:numFmt w:val="decimal"/>
+      <w:lvlText w:val="%1."/>
+      <w:lvlJc w:val="left"/>
+      <w:pPr>
+        <w:ind w:left="720" w:hanging="360"/>
+      </w:pPr>
+      <w:rPr>
+        <w:rFonts w:hint="default"/>
+      </w:rPr>
+    </w:lvl>
+    <w:lvl w:ilvl="1">
+      <w:start w:val="1"/>
+      <w:numFmt w:val="decimal"/>
+      <w:isLgl/>
+      <w:lvlText w:val="%1.%2"/>
+      <w:lvlJc w:val="left"/>
+      <w:pPr>
+        <w:ind w:left="720" w:hanging="360"/>
+      </w:pPr>
+      <w:rPr>
+        <w:rFonts w:hint="default"/>
+      </w:rPr>
+    </w:lvl>
+    <w:lvl w:ilvl="2">
+      <w:start w:val="1"/>
+      <w:numFmt w:val="decimal"/>
+      <w:isLgl/>
+      <w:lvlText w:val="%1.%2.%3"/>
+      <w:lvlJc w:val="left"/>
+      <w:pPr>
+        <w:ind w:left="1080" w:hanging="720"/>
+      </w:pPr>
+      <w:rPr>
+        <w:rFonts w:hint="default"/>
+      </w:rPr>
+    </w:lvl>
+    <w:lvl w:ilvl="3">
+      <w:start w:val="1"/>
+      <w:numFmt w:val="decimal"/>
+      <w:isLgl/>
+      <w:lvlText w:val="%1.%2.%3.%4"/>
+      <w:lvlJc w:val="left"/>
+      <w:pPr>
+        <w:ind w:left="1440" w:hanging="1080"/>
+      </w:pPr>
+      <w:rPr>
+        <w:rFonts w:hint="default"/>
+      </w:rPr>
+    </w:lvl>
+    <w:lvl w:ilvl="4">
+      <w:start w:val="1"/>
+      <w:numFmt w:val="decimal"/>
+      <w:isLgl/>
+      <w:lvlText w:val="%1.%2.%3.%4.%5"/>
+      <w:lvlJc w:val="left"/>
+      <w:pPr>
+        <w:ind w:left="1440" w:hanging="1080"/>
+      </w:pPr>
+      <w:rPr>
+        <w:rFonts w:hint="default"/>
+      </w:rPr>
+    </w:lvl>
+    <w:lvl w:ilvl="5">
+      <w:start w:val="1"/>
+      <w:numFmt w:val="decimal"/>
+      <w:isLgl/>
+      <w:lvlText w:val="%1.%2.%3.%4.%5.%6"/>
+      <w:lvlJc w:val="left"/>
+      <w:pPr>
+        <w:ind w:left="1800" w:hanging="1440"/>
+      </w:pPr>
+      <w:rPr>
+        <w:rFonts w:hint="default"/>
+      </w:rPr>
+    </w:lvl>
+    <w:lvl w:ilvl="6">
+      <w:start w:val="1"/>
+      <w:numFmt w:val="decimal"/>
+      <w:isLgl/>
+      <w:lvlText w:val="%1.%2.%3.%4.%5.%6.%7"/>
+      <w:lvlJc w:val="left"/>
+      <w:pPr>
+        <w:ind w:left="1800" w:hanging="1440"/>
+      </w:pPr>
+      <w:rPr>
+        <w:rFonts w:hint="default"/>
+      </w:rPr>
+    </w:lvl>
+    <w:lvl w:ilvl="7">
+      <w:start w:val="1"/>
+      <w:numFmt w:val="decimal"/>
+      <w:isLgl/>
+      <w:lvlText w:val="%1.%2.%3.%4.%5.%6.%7.%8"/>
+      <w:lvlJc w:val="left"/>
+      <w:pPr>
+        <w:ind w:left="2160" w:hanging="1800"/>
+      </w:pPr>
+      <w:rPr>
+        <w:rFonts w:hint="default"/>
+      </w:rPr>
+    </w:lvl>
+    <w:lvl w:ilvl="8">
+      <w:start w:val="1"/>
+      <w:numFmt w:val="decimal"/>
+      <w:isLgl/>
+      <w:lvlText w:val="%1.%2.%3.%4.%5.%6.%7.%8.%9"/>
+      <w:lvlJc w:val="left"/>
+      <w:pPr>
+        <w:ind w:left="2160" w:hanging="1800"/>
+      </w:pPr>
+      <w:rPr>
+        <w:rFonts w:hint="default"/>
+      </w:rPr>
     </w:lvl>
   </w:abstractNum>
   <w:num w:numId="1">
     <w:abstractNumId w:val="2"/>
   </w:num>
   <w:num w:numId="2">
-    <w:abstractNumId w:val="8"/>
+    <w:abstractNumId w:val="9"/>
   </w:num>
   <w:num w:numId="3">
-    <w:abstractNumId w:val="6"/>
+    <w:abstractNumId w:val="7"/>
   </w:num>
   <w:num w:numId="4">
-    <w:abstractNumId w:val="10"/>
+    <w:abstractNumId w:val="11"/>
   </w:num>
   <w:num w:numId="5">
     <w:abstractNumId w:val="0"/>
@@ -3804,22 +4815,28 @@
     <w:abstractNumId w:val="3"/>
   </w:num>
   <w:num w:numId="7">
+    <w:abstractNumId w:val="6"/>
+  </w:num>
+  <w:num w:numId="8">
+    <w:abstractNumId w:val="8"/>
+  </w:num>
+  <w:num w:numId="9">
     <w:abstractNumId w:val="5"/>
   </w:num>
-  <w:num w:numId="8">
-    <w:abstractNumId w:val="7"/>
-  </w:num>
-  <w:num w:numId="9">
-    <w:abstractNumId w:val="4"/>
-  </w:num>
   <w:num w:numId="10">
-    <w:abstractNumId w:val="11"/>
+    <w:abstractNumId w:val="12"/>
   </w:num>
   <w:num w:numId="11">
-    <w:abstractNumId w:val="9"/>
+    <w:abstractNumId w:val="10"/>
   </w:num>
   <w:num w:numId="12">
     <w:abstractNumId w:val="1"/>
+  </w:num>
+  <w:num w:numId="13">
+    <w:abstractNumId w:val="13"/>
+  </w:num>
+  <w:num w:numId="14">
+    <w:abstractNumId w:val="4"/>
   </w:num>
 </w:numbering>
 </file>
@@ -4529,7 +5546,7 @@
 </file>
 
 <file path=customXml/itemProps1.xml><?xml version="1.0" encoding="utf-8"?>
-<ds:datastoreItem xmlns:ds="http://schemas.openxmlformats.org/officeDocument/2006/customXml" ds:itemID="{E636CEEF-065C-4AC5-BBC5-8E5CDCC00812}">
+<ds:datastoreItem xmlns:ds="http://schemas.openxmlformats.org/officeDocument/2006/customXml" ds:itemID="{DF751291-5068-4AC1-A705-9A1D4E9B3FF7}">
   <ds:schemaRefs>
     <ds:schemaRef ds:uri="http://schemas.openxmlformats.org/officeDocument/2006/bibliography"/>
   </ds:schemaRefs>

</xml_diff>